<commit_message>
Page layout (header & footer)
</commit_message>
<xml_diff>
--- a/docs/RoadMap - Phase II.docx
+++ b/docs/RoadMap - Phase II.docx
@@ -28,7 +28,7 @@
               <w:szCs w:val="22"/>
             </w:rPr>
             <w:pict>
-              <v:rect id="_x0000_s1055" style="position:absolute;margin-left:0;margin-top:38.4pt;width:452.65pt;height:392.65pt;z-index:251664384;mso-width-percent:1000;mso-position-horizontal:center;mso-position-horizontal-relative:margin;mso-position-vertical-relative:margin;mso-width-percent:1000;mso-width-relative:margin;mso-height-relative:margin;v-text-anchor:bottom" o:regroupid="1" filled="f" stroked="f">
+              <v:rect id="_x0000_s1055" style="position:absolute;margin-left:12.25pt;margin-top:148.05pt;width:453.6pt;height:234.35pt;z-index:251664384;mso-width-percent:1000;mso-position-horizontal-relative:margin;mso-position-vertical-relative:margin;mso-width-percent:1000;mso-width-relative:margin;mso-height-relative:margin;v-text-anchor:bottom" o:regroupid="1" filled="f" stroked="f">
                 <v:textbox style="mso-next-textbox:#_x0000_s1055">
                   <w:txbxContent>
                     <w:sdt>
@@ -41,7 +41,7 @@
                           <w:szCs w:val="72"/>
                         </w:rPr>
                         <w:alias w:val="Title"/>
-                        <w:id w:val="4611864"/>
+                        <w:id w:val="4611886"/>
                         <w:placeholder>
                           <w:docPart w:val="618A0CBC99504CC18E566CCF128DEBD5"/>
                         </w:placeholder>
@@ -96,7 +96,7 @@
                           <w:szCs w:val="32"/>
                         </w:rPr>
                         <w:alias w:val="Author"/>
-                        <w:id w:val="4611865"/>
+                        <w:id w:val="4611887"/>
                         <w:placeholder>
                           <w:docPart w:val="99DE43C36FA945789A5D5543EA081FFB"/>
                         </w:placeholder>
@@ -1881,181 +1881,346 @@
       </w:pPr>
       <w:bookmarkStart w:id="7" w:name="_Toc159736053"/>
       <w:r>
+        <w:t>M3</w:t>
+      </w:r>
+      <w:r>
+        <w:t xml:space="preserve">: </w:t>
+      </w:r>
+      <w:r>
+        <w:t>Release 0.3</w:t>
+      </w:r>
+      <w:r>
+        <w:t xml:space="preserve"> - </w:t>
+      </w:r>
+      <w:r>
+        <w:t>June 15th, 2007</w:t>
+      </w:r>
+      <w:bookmarkEnd w:id="7"/>
+    </w:p>
+    <w:p>
+      <w:pPr>
+        <w:pStyle w:val="Heading3"/>
+      </w:pPr>
+      <w:bookmarkStart w:id="8" w:name="_Toc159736054"/>
+      <w:r>
+        <w:t>Excel</w:t>
+      </w:r>
+      <w:bookmarkEnd w:id="8"/>
+    </w:p>
+    <w:p>
+      <w:pPr>
+        <w:pStyle w:val="ListParagraph"/>
+        <w:numPr>
+          <w:ilvl w:val="0"/>
+          <w:numId w:val="17"/>
+        </w:numPr>
+      </w:pPr>
+      <w:r>
+        <w:t>Manual Breaks</w:t>
+      </w:r>
+    </w:p>
+    <w:p>
+      <w:pPr>
+        <w:pStyle w:val="ListParagraph"/>
+        <w:numPr>
+          <w:ilvl w:val="0"/>
+          <w:numId w:val="17"/>
+        </w:numPr>
+      </w:pPr>
+      <w:r>
         <w:lastRenderedPageBreak/>
-        <w:t>M3</w:t>
+        <w:t>Link to external data (Linked table cells)</w:t>
+      </w:r>
+    </w:p>
+    <w:p>
+      <w:pPr>
+        <w:pStyle w:val="ListParagraph"/>
+        <w:numPr>
+          <w:ilvl w:val="0"/>
+          <w:numId w:val="17"/>
+        </w:numPr>
+      </w:pPr>
+      <w:r>
+        <w:t>Special Characters and Formatting Marks</w:t>
+      </w:r>
+    </w:p>
+    <w:p>
+      <w:pPr>
+        <w:pStyle w:val="ListParagraph"/>
+        <w:numPr>
+          <w:ilvl w:val="0"/>
+          <w:numId w:val="17"/>
+        </w:numPr>
+      </w:pPr>
+      <w:r>
+        <w:t>Hyperlinks</w:t>
+      </w:r>
+    </w:p>
+    <w:p>
+      <w:pPr>
+        <w:pStyle w:val="ListParagraph"/>
+        <w:numPr>
+          <w:ilvl w:val="0"/>
+          <w:numId w:val="17"/>
+        </w:numPr>
+      </w:pPr>
+      <w:r>
+        <w:t>OLE objects</w:t>
+      </w:r>
+    </w:p>
+    <w:p>
+      <w:pPr>
+        <w:pStyle w:val="ListParagraph"/>
+        <w:numPr>
+          <w:ilvl w:val="0"/>
+          <w:numId w:val="17"/>
+        </w:numPr>
+      </w:pPr>
+      <w:r>
+        <w:t>Filters</w:t>
+      </w:r>
+    </w:p>
+    <w:p>
+      <w:pPr>
+        <w:pStyle w:val="ListParagraph"/>
+        <w:numPr>
+          <w:ilvl w:val="0"/>
+          <w:numId w:val="17"/>
+        </w:numPr>
+      </w:pPr>
+      <w:r>
+        <w:t>Sort</w:t>
+      </w:r>
+    </w:p>
+    <w:p>
+      <w:pPr>
+        <w:pStyle w:val="ListParagraph"/>
+        <w:numPr>
+          <w:ilvl w:val="0"/>
+          <w:numId w:val="17"/>
+        </w:numPr>
+      </w:pPr>
+      <w:r>
+        <w:t>Data validation</w:t>
+      </w:r>
+    </w:p>
+    <w:p>
+      <w:pPr>
+        <w:pStyle w:val="ListParagraph"/>
+        <w:numPr>
+          <w:ilvl w:val="0"/>
+          <w:numId w:val="17"/>
+        </w:numPr>
+      </w:pPr>
+      <w:r>
+        <w:t>Data grouping</w:t>
+      </w:r>
+    </w:p>
+    <w:p>
+      <w:pPr>
+        <w:pStyle w:val="ListParagraph"/>
+        <w:numPr>
+          <w:ilvl w:val="0"/>
+          <w:numId w:val="17"/>
+        </w:numPr>
+      </w:pPr>
+      <w:r>
+        <w:t>Data Subtotals</w:t>
+      </w:r>
+    </w:p>
+    <w:p>
+      <w:pPr>
+        <w:pStyle w:val="ListParagraph"/>
+        <w:numPr>
+          <w:ilvl w:val="0"/>
+          <w:numId w:val="17"/>
+        </w:numPr>
+      </w:pPr>
+      <w:r>
+        <w:t>Data Consolidation</w:t>
+      </w:r>
+    </w:p>
+    <w:p>
+      <w:pPr>
+        <w:pStyle w:val="Heading3"/>
+      </w:pPr>
+      <w:bookmarkStart w:id="9" w:name="_Toc159736055"/>
+      <w:r>
+        <w:t>PowerPoint</w:t>
+      </w:r>
+      <w:bookmarkEnd w:id="9"/>
+    </w:p>
+    <w:p>
+      <w:pPr>
+        <w:pStyle w:val="ListParagraph"/>
+        <w:numPr>
+          <w:ilvl w:val="0"/>
+          <w:numId w:val="22"/>
+        </w:numPr>
+      </w:pPr>
+      <w:r>
+        <w:t>Design Layouts</w:t>
+      </w:r>
+    </w:p>
+    <w:p>
+      <w:pPr>
+        <w:pStyle w:val="ListParagraph"/>
+        <w:numPr>
+          <w:ilvl w:val="0"/>
+          <w:numId w:val="22"/>
+        </w:numPr>
+      </w:pPr>
+      <w:r>
+        <w:t>Action</w:t>
+      </w:r>
+    </w:p>
+    <w:p>
+      <w:pPr>
+        <w:pStyle w:val="ListParagraph"/>
+        <w:numPr>
+          <w:ilvl w:val="0"/>
+          <w:numId w:val="22"/>
+        </w:numPr>
+      </w:pPr>
+      <w:r>
+        <w:t>Object</w:t>
+      </w:r>
+    </w:p>
+    <w:p>
+      <w:pPr>
+        <w:pStyle w:val="ListParagraph"/>
+        <w:numPr>
+          <w:ilvl w:val="0"/>
+          <w:numId w:val="22"/>
+        </w:numPr>
+      </w:pPr>
+      <w:r>
+        <w:t>Custom Animation Effects</w:t>
+      </w:r>
+    </w:p>
+    <w:p>
+      <w:pPr>
+        <w:pStyle w:val="Heading2"/>
+      </w:pPr>
+      <w:bookmarkStart w:id="10" w:name="_Toc159736056"/>
+      <w:r>
+        <w:t>M4</w:t>
       </w:r>
       <w:r>
         <w:t xml:space="preserve">: </w:t>
       </w:r>
       <w:r>
-        <w:t>Release 0.3</w:t>
+        <w:t>Release 0.4</w:t>
       </w:r>
       <w:r>
         <w:t xml:space="preserve"> - </w:t>
       </w:r>
       <w:r>
-        <w:t>June 15th, 2007</w:t>
-      </w:r>
-      <w:bookmarkEnd w:id="7"/>
+        <w:t>July 27th, 2007</w:t>
+      </w:r>
+      <w:bookmarkEnd w:id="10"/>
     </w:p>
     <w:p>
       <w:pPr>
         <w:pStyle w:val="Heading3"/>
       </w:pPr>
-      <w:bookmarkStart w:id="8" w:name="_Toc159736054"/>
+      <w:bookmarkStart w:id="11" w:name="_Toc159736057"/>
       <w:r>
         <w:t>Excel</w:t>
       </w:r>
-      <w:bookmarkEnd w:id="8"/>
-    </w:p>
-    <w:p>
-      <w:pPr>
-        <w:pStyle w:val="ListParagraph"/>
-        <w:numPr>
-          <w:ilvl w:val="0"/>
-          <w:numId w:val="17"/>
-        </w:numPr>
-      </w:pPr>
-      <w:r>
-        <w:t>Manual Breaks</w:t>
-      </w:r>
-    </w:p>
-    <w:p>
-      <w:pPr>
-        <w:pStyle w:val="ListParagraph"/>
-        <w:numPr>
-          <w:ilvl w:val="0"/>
-          <w:numId w:val="17"/>
-        </w:numPr>
-      </w:pPr>
-      <w:r>
-        <w:t>Link to external data (Linked table cells)</w:t>
-      </w:r>
-    </w:p>
-    <w:p>
-      <w:pPr>
-        <w:pStyle w:val="ListParagraph"/>
-        <w:numPr>
-          <w:ilvl w:val="0"/>
-          <w:numId w:val="17"/>
-        </w:numPr>
-      </w:pPr>
-      <w:r>
-        <w:t>Special Characters and Formatting Marks</w:t>
-      </w:r>
-    </w:p>
-    <w:p>
-      <w:pPr>
-        <w:pStyle w:val="ListParagraph"/>
-        <w:numPr>
-          <w:ilvl w:val="0"/>
-          <w:numId w:val="17"/>
-        </w:numPr>
-      </w:pPr>
-      <w:r>
-        <w:t>Hyperlinks</w:t>
-      </w:r>
-    </w:p>
-    <w:p>
-      <w:pPr>
-        <w:pStyle w:val="ListParagraph"/>
-        <w:numPr>
-          <w:ilvl w:val="0"/>
-          <w:numId w:val="17"/>
-        </w:numPr>
-      </w:pPr>
-      <w:r>
-        <w:t>OLE objects</w:t>
-      </w:r>
-    </w:p>
-    <w:p>
-      <w:pPr>
-        <w:pStyle w:val="ListParagraph"/>
-        <w:numPr>
-          <w:ilvl w:val="0"/>
-          <w:numId w:val="17"/>
-        </w:numPr>
-      </w:pPr>
-      <w:r>
-        <w:t>Filters</w:t>
-      </w:r>
-    </w:p>
-    <w:p>
-      <w:pPr>
-        <w:pStyle w:val="ListParagraph"/>
-        <w:numPr>
-          <w:ilvl w:val="0"/>
-          <w:numId w:val="17"/>
-        </w:numPr>
-      </w:pPr>
-      <w:r>
-        <w:t>Sort</w:t>
-      </w:r>
-    </w:p>
-    <w:p>
-      <w:pPr>
-        <w:pStyle w:val="ListParagraph"/>
-        <w:numPr>
-          <w:ilvl w:val="0"/>
-          <w:numId w:val="17"/>
-        </w:numPr>
-      </w:pPr>
-      <w:r>
-        <w:t>Data validation</w:t>
-      </w:r>
-    </w:p>
-    <w:p>
-      <w:pPr>
-        <w:pStyle w:val="ListParagraph"/>
-        <w:numPr>
-          <w:ilvl w:val="0"/>
-          <w:numId w:val="17"/>
-        </w:numPr>
-      </w:pPr>
-      <w:r>
-        <w:t>Data grouping</w:t>
-      </w:r>
-    </w:p>
-    <w:p>
-      <w:pPr>
-        <w:pStyle w:val="ListParagraph"/>
-        <w:numPr>
-          <w:ilvl w:val="0"/>
-          <w:numId w:val="17"/>
-        </w:numPr>
-      </w:pPr>
-      <w:r>
-        <w:t>Data Subtotals</w:t>
-      </w:r>
-    </w:p>
-    <w:p>
-      <w:pPr>
-        <w:pStyle w:val="ListParagraph"/>
-        <w:numPr>
-          <w:ilvl w:val="0"/>
-          <w:numId w:val="17"/>
-        </w:numPr>
-      </w:pPr>
-      <w:r>
-        <w:t>Data Consolidation</w:t>
+      <w:bookmarkEnd w:id="11"/>
+    </w:p>
+    <w:p>
+      <w:pPr>
+        <w:pStyle w:val="ListParagraph"/>
+        <w:numPr>
+          <w:ilvl w:val="0"/>
+          <w:numId w:val="19"/>
+        </w:numPr>
+      </w:pPr>
+      <w:r>
+        <w:t>Change Tracking and Change Marks</w:t>
+      </w:r>
+    </w:p>
+    <w:p>
+      <w:pPr>
+        <w:pStyle w:val="ListParagraph"/>
+        <w:numPr>
+          <w:ilvl w:val="0"/>
+          <w:numId w:val="19"/>
+        </w:numPr>
+      </w:pPr>
+      <w:r>
+        <w:t>Advanced Tables ( Scenario tables )</w:t>
+      </w:r>
+    </w:p>
+    <w:p>
+      <w:pPr>
+        <w:pStyle w:val="ListParagraph"/>
+        <w:numPr>
+          <w:ilvl w:val="0"/>
+          <w:numId w:val="19"/>
+        </w:numPr>
+      </w:pPr>
+      <w:r>
+        <w:t>Names and labels for data ranges</w:t>
+      </w:r>
+    </w:p>
+    <w:p>
+      <w:pPr>
+        <w:pStyle w:val="ListParagraph"/>
+        <w:numPr>
+          <w:ilvl w:val="0"/>
+          <w:numId w:val="19"/>
+        </w:numPr>
+      </w:pPr>
+      <w:r>
+        <w:t>Database Ranges</w:t>
+      </w:r>
+    </w:p>
+    <w:p>
+      <w:pPr>
+        <w:pStyle w:val="ListParagraph"/>
+        <w:numPr>
+          <w:ilvl w:val="0"/>
+          <w:numId w:val="19"/>
+        </w:numPr>
+      </w:pPr>
+      <w:r>
+        <w:t>Data Pilot Tables</w:t>
       </w:r>
     </w:p>
     <w:p>
       <w:pPr>
         <w:pStyle w:val="Heading3"/>
       </w:pPr>
-      <w:bookmarkStart w:id="9" w:name="_Toc159736055"/>
-      <w:r>
-        <w:t>PowerPoint</w:t>
-      </w:r>
-      <w:bookmarkEnd w:id="9"/>
-    </w:p>
-    <w:p>
-      <w:pPr>
-        <w:pStyle w:val="ListParagraph"/>
-        <w:numPr>
-          <w:ilvl w:val="0"/>
-          <w:numId w:val="22"/>
+      <w:bookmarkStart w:id="12" w:name="_Toc159736058"/>
+      <w:r>
+        <w:t>Po</w:t>
+      </w:r>
+      <w:r>
+        <w:t>werPoint</w:t>
+      </w:r>
+      <w:bookmarkEnd w:id="12"/>
+    </w:p>
+    <w:p>
+      <w:pPr>
+        <w:pStyle w:val="ListParagraph"/>
+        <w:numPr>
+          <w:ilvl w:val="0"/>
+          <w:numId w:val="23"/>
+        </w:numPr>
+      </w:pPr>
+      <w:r>
+        <w:t>Setup Show</w:t>
+      </w:r>
+    </w:p>
+    <w:p>
+      <w:pPr>
+        <w:pStyle w:val="ListParagraph"/>
+        <w:numPr>
+          <w:ilvl w:val="0"/>
+          <w:numId w:val="23"/>
         </w:numPr>
       </w:pPr>
       <w:r>
@@ -2067,341 +2232,176 @@
         <w:pStyle w:val="ListParagraph"/>
         <w:numPr>
           <w:ilvl w:val="0"/>
-          <w:numId w:val="22"/>
-        </w:numPr>
-      </w:pPr>
-      <w:r>
-        <w:t>Action</w:t>
-      </w:r>
-    </w:p>
-    <w:p>
-      <w:pPr>
-        <w:pStyle w:val="ListParagraph"/>
-        <w:numPr>
-          <w:ilvl w:val="0"/>
-          <w:numId w:val="22"/>
-        </w:numPr>
-      </w:pPr>
-      <w:r>
-        <w:t>Object</w:t>
-      </w:r>
-    </w:p>
-    <w:p>
-      <w:pPr>
-        <w:pStyle w:val="ListParagraph"/>
-        <w:numPr>
-          <w:ilvl w:val="0"/>
-          <w:numId w:val="22"/>
-        </w:numPr>
-      </w:pPr>
-      <w:r>
-        <w:t>Custom Animation Effects</w:t>
+          <w:numId w:val="23"/>
+        </w:numPr>
+      </w:pPr>
+      <w:r>
+        <w:t>Themes in the presentation</w:t>
+      </w:r>
+    </w:p>
+    <w:p>
+      <w:pPr>
+        <w:pStyle w:val="ListParagraph"/>
+        <w:numPr>
+          <w:ilvl w:val="0"/>
+          <w:numId w:val="23"/>
+        </w:numPr>
+      </w:pPr>
+      <w:r>
+        <w:t>Slide Master</w:t>
+      </w:r>
+    </w:p>
+    <w:p>
+      <w:pPr>
+        <w:pStyle w:val="ListParagraph"/>
+        <w:numPr>
+          <w:ilvl w:val="0"/>
+          <w:numId w:val="23"/>
+        </w:numPr>
+      </w:pPr>
+      <w:r>
+        <w:t>Handout Master</w:t>
+      </w:r>
+    </w:p>
+    <w:p>
+      <w:pPr>
+        <w:pStyle w:val="ListParagraph"/>
+        <w:numPr>
+          <w:ilvl w:val="0"/>
+          <w:numId w:val="23"/>
+        </w:numPr>
+      </w:pPr>
+      <w:r>
+        <w:t>Notes Master</w:t>
+      </w:r>
+    </w:p>
+    <w:p>
+      <w:pPr>
+        <w:pStyle w:val="ListParagraph"/>
+        <w:numPr>
+          <w:ilvl w:val="0"/>
+          <w:numId w:val="23"/>
+        </w:numPr>
+      </w:pPr>
+      <w:r>
+        <w:t>Format Background</w:t>
+      </w:r>
+    </w:p>
+    <w:p>
+      <w:pPr>
+        <w:pStyle w:val="ListParagraph"/>
+        <w:numPr>
+          <w:ilvl w:val="0"/>
+          <w:numId w:val="23"/>
+        </w:numPr>
+      </w:pPr>
+      <w:r>
+        <w:t>Text, Paragraph, Formatting Indent and Spacing</w:t>
+      </w:r>
+    </w:p>
+    <w:p>
+      <w:pPr>
+        <w:pStyle w:val="ListParagraph"/>
+        <w:numPr>
+          <w:ilvl w:val="0"/>
+          <w:numId w:val="23"/>
+        </w:numPr>
+      </w:pPr>
+      <w:r>
+        <w:t>Photo Album</w:t>
+      </w:r>
+    </w:p>
+    <w:p>
+      <w:pPr>
+        <w:pStyle w:val="ListParagraph"/>
+        <w:numPr>
+          <w:ilvl w:val="0"/>
+          <w:numId w:val="23"/>
+        </w:numPr>
+      </w:pPr>
+      <w:r>
+        <w:t>HyperLink</w:t>
+      </w:r>
+    </w:p>
+    <w:p>
+      <w:pPr>
+        <w:pStyle w:val="ListParagraph"/>
+        <w:numPr>
+          <w:ilvl w:val="0"/>
+          <w:numId w:val="23"/>
+        </w:numPr>
+      </w:pPr>
+      <w:r>
+        <w:t>Movie</w:t>
+      </w:r>
+    </w:p>
+    <w:p>
+      <w:pPr>
+        <w:pStyle w:val="ListParagraph"/>
+        <w:numPr>
+          <w:ilvl w:val="0"/>
+          <w:numId w:val="23"/>
+        </w:numPr>
+      </w:pPr>
+      <w:r>
+        <w:t>Sound</w:t>
+      </w:r>
+    </w:p>
+    <w:p>
+      <w:pPr>
+        <w:pStyle w:val="ListParagraph"/>
+        <w:numPr>
+          <w:ilvl w:val="0"/>
+          <w:numId w:val="23"/>
+        </w:numPr>
+      </w:pPr>
+      <w:r>
+        <w:t>Color/Grayscale</w:t>
+      </w:r>
+    </w:p>
+    <w:p>
+      <w:pPr>
+        <w:pStyle w:val="ListParagraph"/>
+        <w:numPr>
+          <w:ilvl w:val="0"/>
+          <w:numId w:val="23"/>
+        </w:numPr>
+      </w:pPr>
+      <w:r>
+        <w:t>List numbering and bullets</w:t>
+      </w:r>
+    </w:p>
+    <w:p>
+      <w:pPr>
+        <w:pStyle w:val="ListParagraph"/>
+        <w:numPr>
+          <w:ilvl w:val="0"/>
+          <w:numId w:val="23"/>
+        </w:numPr>
+      </w:pPr>
+      <w:r>
+        <w:t>Buttons</w:t>
+      </w:r>
+    </w:p>
+    <w:p>
+      <w:pPr>
+        <w:pStyle w:val="ListParagraph"/>
+        <w:numPr>
+          <w:ilvl w:val="0"/>
+          <w:numId w:val="23"/>
+        </w:numPr>
+      </w:pPr>
+      <w:r>
+        <w:t>Title Slide</w:t>
       </w:r>
     </w:p>
     <w:p>
       <w:pPr>
         <w:pStyle w:val="Heading2"/>
       </w:pPr>
-      <w:bookmarkStart w:id="10" w:name="_Toc159736056"/>
-      <w:r>
-        <w:t>M4</w:t>
-      </w:r>
-      <w:r>
-        <w:t xml:space="preserve">: </w:t>
-      </w:r>
-      <w:r>
-        <w:t>Release 0.4</w:t>
-      </w:r>
-      <w:r>
-        <w:t xml:space="preserve"> - </w:t>
-      </w:r>
-      <w:r>
-        <w:t>July 27th, 2007</w:t>
-      </w:r>
-      <w:bookmarkEnd w:id="10"/>
-    </w:p>
-    <w:p>
-      <w:pPr>
-        <w:pStyle w:val="Heading3"/>
-      </w:pPr>
-      <w:bookmarkStart w:id="11" w:name="_Toc159736057"/>
-      <w:r>
-        <w:t>Excel</w:t>
-      </w:r>
-      <w:bookmarkEnd w:id="11"/>
-    </w:p>
-    <w:p>
-      <w:pPr>
-        <w:pStyle w:val="ListParagraph"/>
-        <w:numPr>
-          <w:ilvl w:val="0"/>
-          <w:numId w:val="19"/>
-        </w:numPr>
-      </w:pPr>
-      <w:r>
-        <w:t>Change Tracking and Change Marks</w:t>
-      </w:r>
-    </w:p>
-    <w:p>
-      <w:pPr>
-        <w:pStyle w:val="ListParagraph"/>
-        <w:numPr>
-          <w:ilvl w:val="0"/>
-          <w:numId w:val="19"/>
-        </w:numPr>
-      </w:pPr>
-      <w:r>
-        <w:t>Advanced Tables ( Scenario tables )</w:t>
-      </w:r>
-    </w:p>
-    <w:p>
-      <w:pPr>
-        <w:pStyle w:val="ListParagraph"/>
-        <w:numPr>
-          <w:ilvl w:val="0"/>
-          <w:numId w:val="19"/>
-        </w:numPr>
-      </w:pPr>
-      <w:r>
-        <w:t>Names and labels for data ranges</w:t>
-      </w:r>
-    </w:p>
-    <w:p>
-      <w:pPr>
-        <w:pStyle w:val="ListParagraph"/>
-        <w:numPr>
-          <w:ilvl w:val="0"/>
-          <w:numId w:val="19"/>
-        </w:numPr>
-      </w:pPr>
-      <w:r>
-        <w:t>Database Ranges</w:t>
-      </w:r>
-    </w:p>
-    <w:p>
-      <w:pPr>
-        <w:pStyle w:val="ListParagraph"/>
-        <w:numPr>
-          <w:ilvl w:val="0"/>
-          <w:numId w:val="19"/>
-        </w:numPr>
-      </w:pPr>
-      <w:r>
-        <w:t>Data Pilot Tables</w:t>
-      </w:r>
-    </w:p>
-    <w:p>
-      <w:pPr>
-        <w:pStyle w:val="Heading3"/>
-      </w:pPr>
-      <w:bookmarkStart w:id="12" w:name="_Toc159736058"/>
-      <w:r>
-        <w:t>Po</w:t>
-      </w:r>
-      <w:r>
-        <w:t>werPoint</w:t>
-      </w:r>
-      <w:bookmarkEnd w:id="12"/>
-    </w:p>
-    <w:p>
-      <w:pPr>
-        <w:pStyle w:val="ListParagraph"/>
-        <w:numPr>
-          <w:ilvl w:val="0"/>
-          <w:numId w:val="23"/>
-        </w:numPr>
-      </w:pPr>
-      <w:r>
-        <w:t>Setup Show</w:t>
-      </w:r>
-    </w:p>
-    <w:p>
-      <w:pPr>
-        <w:pStyle w:val="ListParagraph"/>
-        <w:numPr>
-          <w:ilvl w:val="0"/>
-          <w:numId w:val="23"/>
-        </w:numPr>
-      </w:pPr>
-      <w:r>
-        <w:t>Design Layouts</w:t>
-      </w:r>
-    </w:p>
-    <w:p>
-      <w:pPr>
-        <w:pStyle w:val="ListParagraph"/>
-        <w:numPr>
-          <w:ilvl w:val="0"/>
-          <w:numId w:val="23"/>
-        </w:numPr>
-      </w:pPr>
-      <w:r>
-        <w:t>Themes in the presentation</w:t>
-      </w:r>
-    </w:p>
-    <w:p>
-      <w:pPr>
-        <w:pStyle w:val="ListParagraph"/>
-        <w:numPr>
-          <w:ilvl w:val="0"/>
-          <w:numId w:val="23"/>
-        </w:numPr>
-      </w:pPr>
-      <w:r>
-        <w:t>Slide Master</w:t>
-      </w:r>
-    </w:p>
-    <w:p>
-      <w:pPr>
-        <w:pStyle w:val="ListParagraph"/>
-        <w:numPr>
-          <w:ilvl w:val="0"/>
-          <w:numId w:val="23"/>
-        </w:numPr>
-      </w:pPr>
-      <w:r>
-        <w:t>Handout Master</w:t>
-      </w:r>
-    </w:p>
-    <w:p>
-      <w:pPr>
-        <w:pStyle w:val="ListParagraph"/>
-        <w:numPr>
-          <w:ilvl w:val="0"/>
-          <w:numId w:val="23"/>
-        </w:numPr>
-      </w:pPr>
-      <w:r>
-        <w:t>Notes Master</w:t>
-      </w:r>
-    </w:p>
-    <w:p>
-      <w:pPr>
-        <w:pStyle w:val="ListParagraph"/>
-        <w:numPr>
-          <w:ilvl w:val="0"/>
-          <w:numId w:val="23"/>
-        </w:numPr>
-      </w:pPr>
-      <w:r>
-        <w:t>Format Background</w:t>
-      </w:r>
-    </w:p>
-    <w:p>
-      <w:pPr>
-        <w:pStyle w:val="ListParagraph"/>
-        <w:numPr>
-          <w:ilvl w:val="0"/>
-          <w:numId w:val="23"/>
-        </w:numPr>
-      </w:pPr>
-      <w:r>
-        <w:t>Text, Paragraph, Formatting Indent and Spacing</w:t>
-      </w:r>
-    </w:p>
-    <w:p>
-      <w:pPr>
-        <w:pStyle w:val="ListParagraph"/>
-        <w:numPr>
-          <w:ilvl w:val="0"/>
-          <w:numId w:val="23"/>
-        </w:numPr>
-      </w:pPr>
-      <w:r>
-        <w:t>Photo Album</w:t>
-      </w:r>
-    </w:p>
-    <w:p>
-      <w:pPr>
-        <w:pStyle w:val="ListParagraph"/>
-        <w:numPr>
-          <w:ilvl w:val="0"/>
-          <w:numId w:val="23"/>
-        </w:numPr>
-      </w:pPr>
-      <w:r>
-        <w:t>HyperLink</w:t>
-      </w:r>
-    </w:p>
-    <w:p>
-      <w:pPr>
-        <w:pStyle w:val="ListParagraph"/>
-        <w:numPr>
-          <w:ilvl w:val="0"/>
-          <w:numId w:val="23"/>
-        </w:numPr>
-      </w:pPr>
-      <w:r>
-        <w:t>Movie</w:t>
-      </w:r>
-    </w:p>
-    <w:p>
-      <w:pPr>
-        <w:pStyle w:val="ListParagraph"/>
-        <w:numPr>
-          <w:ilvl w:val="0"/>
-          <w:numId w:val="23"/>
-        </w:numPr>
-      </w:pPr>
+      <w:bookmarkStart w:id="13" w:name="_Toc159736059"/>
       <w:r>
         <w:lastRenderedPageBreak/>
-        <w:t>Sound</w:t>
-      </w:r>
-    </w:p>
-    <w:p>
-      <w:pPr>
-        <w:pStyle w:val="ListParagraph"/>
-        <w:numPr>
-          <w:ilvl w:val="0"/>
-          <w:numId w:val="23"/>
-        </w:numPr>
-      </w:pPr>
-      <w:r>
-        <w:t>Color/Grayscale</w:t>
-      </w:r>
-    </w:p>
-    <w:p>
-      <w:pPr>
-        <w:pStyle w:val="ListParagraph"/>
-        <w:numPr>
-          <w:ilvl w:val="0"/>
-          <w:numId w:val="23"/>
-        </w:numPr>
-      </w:pPr>
-      <w:r>
-        <w:t>List numbering and bullets</w:t>
-      </w:r>
-    </w:p>
-    <w:p>
-      <w:pPr>
-        <w:pStyle w:val="ListParagraph"/>
-        <w:numPr>
-          <w:ilvl w:val="0"/>
-          <w:numId w:val="23"/>
-        </w:numPr>
-      </w:pPr>
-      <w:r>
-        <w:t>Buttons</w:t>
-      </w:r>
-    </w:p>
-    <w:p>
-      <w:pPr>
-        <w:pStyle w:val="ListParagraph"/>
-        <w:numPr>
-          <w:ilvl w:val="0"/>
-          <w:numId w:val="23"/>
-        </w:numPr>
-      </w:pPr>
-      <w:r>
-        <w:t>Title Slide</w:t>
-      </w:r>
-    </w:p>
-    <w:p>
-      <w:pPr>
-        <w:pStyle w:val="Heading2"/>
-      </w:pPr>
-      <w:bookmarkStart w:id="13" w:name="_Toc159736059"/>
-      <w:r>
         <w:t>M5</w:t>
       </w:r>
       <w:r>
@@ -2524,10 +2524,12 @@
     <w:sectPr>
       <w:headerReference w:type="default" r:id="rId9"/>
       <w:footerReference w:type="default" r:id="rId10"/>
+      <w:headerReference w:type="first" r:id="rId11"/>
       <w:type w:val="continuous"/>
       <w:pgSz w:w="11906" w:h="16838"/>
       <w:pgMar w:top="2237" w:right="1417" w:bottom="1417" w:left="1417" w:header="708" w:footer="708" w:gutter="0"/>
       <w:cols w:space="708"/>
+      <w:titlePg/>
       <w:docGrid w:linePitch="360"/>
     </w:sectPr>
   </w:body>
@@ -2557,104 +2559,97 @@
 <w:ftr xmlns:ve="http://schemas.openxmlformats.org/markup-compatibility/2006" xmlns:o="urn:schemas-microsoft-com:office:office" xmlns:r="http://schemas.openxmlformats.org/officeDocument/2006/relationships" xmlns:m="http://schemas.openxmlformats.org/officeDocument/2006/math" xmlns:v="urn:schemas-microsoft-com:vml" xmlns:wp="http://schemas.openxmlformats.org/drawingml/2006/wordprocessingDrawing" xmlns:w10="urn:schemas-microsoft-com:office:word" xmlns:w="http://schemas.openxmlformats.org/wordprocessingml/2006/main" xmlns:wne="http://schemas.microsoft.com/office/word/2006/wordml">
   <w:p>
     <w:pPr>
-      <w:jc w:val="both"/>
-      <w:rPr>
-        <w:rFonts w:cs="Arial"/>
-        <w:sz w:val="12"/>
-        <w:szCs w:val="12"/>
-      </w:rPr>
-    </w:pPr>
-  </w:p>
-  <w:p>
-    <w:pPr>
       <w:pStyle w:val="Footer"/>
-      <w:jc w:val="center"/>
-      <w:rPr>
-        <w:rFonts w:ascii="Verdana" w:hAnsi="Verdana"/>
-        <w:sz w:val="16"/>
-        <w:szCs w:val="16"/>
+      <w:rPr>
+        <w:lang w:val="fr-FR"/>
       </w:rPr>
     </w:pPr>
     <w:r>
       <w:rPr>
-        <w:rFonts w:ascii="Verdana" w:hAnsi="Verdana"/>
-        <w:sz w:val="16"/>
-        <w:szCs w:val="16"/>
-      </w:rPr>
-      <w:t>SARL au capital de 2</w:t>
+        <w:lang w:val="fr-FR"/>
+      </w:rPr>
+      <w:tab/>
     </w:r>
     <w:r>
       <w:rPr>
-        <w:rFonts w:ascii="Verdana" w:hAnsi="Verdana"/>
-        <w:sz w:val="16"/>
-        <w:szCs w:val="16"/>
-      </w:rPr>
-      <w:t>50</w:t>
+        <w:lang w:val="fr-FR" w:eastAsia="en-US"/>
+      </w:rPr>
     </w:r>
     <w:r>
       <w:rPr>
-        <w:rFonts w:ascii="Verdana" w:hAnsi="Verdana"/>
-        <w:sz w:val="16"/>
-        <w:szCs w:val="16"/>
-      </w:rPr>
-      <w:t>.000 Euros – RCS Paris B439 024 2</w:t>
+        <w:lang w:val="fr-FR"/>
+      </w:rPr>
+      <w:pict>
+        <v:group id="_x0000_s2050" style="width:33pt;height:25.35pt;mso-position-horizontal-relative:char;mso-position-vertical-relative:line" coordorigin="1731,14550" coordsize="660,507">
+          <v:shapetype id="_x0000_t4" coordsize="21600,21600" o:spt="4" path="m10800,l,10800,10800,21600,21600,10800xe">
+            <v:stroke joinstyle="miter"/>
+            <v:path gradientshapeok="t" o:connecttype="rect" textboxrect="5400,5400,16200,16200"/>
+          </v:shapetype>
+          <v:shape id="_x0000_s2051" type="#_x0000_t4" style="position:absolute;left:1793;top:14550;width:536;height:507" filled="f" strokecolor="#a5a5a5 [2092]"/>
+          <v:rect id="_x0000_s2052" style="position:absolute;left:1848;top:14616;width:427;height:375" filled="f" strokecolor="#a5a5a5 [2092]"/>
+          <v:shapetype id="_x0000_t202" coordsize="21600,21600" o:spt="202" path="m,l,21600r21600,l21600,xe">
+            <v:stroke joinstyle="miter"/>
+            <v:path gradientshapeok="t" o:connecttype="rect"/>
+          </v:shapetype>
+          <v:shape id="_x0000_s2053" type="#_x0000_t202" style="position:absolute;left:1731;top:14639;width:660;height:330" filled="f" stroked="f">
+            <v:textbox style="mso-next-textbox:#_x0000_s2053" inset="0,2.16pt,0,0">
+              <w:txbxContent>
+                <w:p>
+                  <w:pPr>
+                    <w:spacing w:after="0"/>
+                    <w:jc w:val="center"/>
+                    <w:rPr>
+                      <w:color w:val="17365D" w:themeColor="text2" w:themeShade="BF"/>
+                      <w:sz w:val="16"/>
+                      <w:szCs w:val="16"/>
+                    </w:rPr>
+                  </w:pPr>
+                  <w:fldSimple w:instr=" PAGE   \* MERGEFORMAT ">
+                    <w:r>
+                      <w:rPr>
+                        <w:noProof/>
+                        <w:color w:val="17365D" w:themeColor="text2" w:themeShade="BF"/>
+                        <w:sz w:val="16"/>
+                        <w:szCs w:val="16"/>
+                      </w:rPr>
+                      <w:t>2</w:t>
+                    </w:r>
+                  </w:fldSimple>
+                </w:p>
+              </w:txbxContent>
+            </v:textbox>
+          </v:shape>
+          <v:group id="_x0000_s2054" style="position:absolute;left:1775;top:14647;width:571;height:314" coordorigin="1705,14935" coordsize="682,375">
+            <v:shapetype id="_x0000_t8" coordsize="21600,21600" o:spt="8" adj="5400" path="m,l@0,21600@1,21600,21600,xe">
+              <v:stroke joinstyle="miter"/>
+              <v:formulas>
+                <v:f eqn="val #0"/>
+                <v:f eqn="sum width 0 #0"/>
+                <v:f eqn="prod #0 1 2"/>
+                <v:f eqn="sum width 0 @2"/>
+                <v:f eqn="mid #0 width"/>
+                <v:f eqn="mid @1 0"/>
+                <v:f eqn="prod height width #0"/>
+                <v:f eqn="prod @6 1 2"/>
+                <v:f eqn="sum height 0 @7"/>
+                <v:f eqn="prod width 1 2"/>
+                <v:f eqn="sum #0 0 @9"/>
+                <v:f eqn="if @10 @8 0"/>
+                <v:f eqn="if @10 @7 height"/>
+              </v:formulas>
+              <v:path gradientshapeok="t" o:connecttype="custom" o:connectlocs="@3,10800;10800,21600;@2,10800;10800,0" textboxrect="1800,1800,19800,19800;4500,4500,17100,17100;7200,7200,14400,14400"/>
+              <v:handles>
+                <v:h position="#0,bottomRight" xrange="0,10800"/>
+              </v:handles>
+            </v:shapetype>
+            <v:shape id="_x0000_s2055" type="#_x0000_t8" style="position:absolute;left:1782;top:14858;width:375;height:530;rotation:-90" filled="f" strokecolor="#a5a5a5 [2092]"/>
+            <v:shape id="_x0000_s2056" type="#_x0000_t8" style="position:absolute;left:1934;top:14858;width:375;height:530;rotation:-90;flip:x" filled="f" strokecolor="#a5a5a5 [2092]"/>
+          </v:group>
+          <w10:wrap type="none"/>
+          <w10:anchorlock/>
+        </v:group>
+      </w:pict>
     </w:r>
-    <w:r>
-      <w:rPr>
-        <w:rFonts w:ascii="Verdana" w:hAnsi="Verdana"/>
-        <w:sz w:val="16"/>
-        <w:szCs w:val="16"/>
-      </w:rPr>
-      <w:t>09-N° de Siret 439 024 209 00025</w:t>
-    </w:r>
-    <w:r>
-      <w:rPr>
-        <w:rFonts w:ascii="Verdana" w:hAnsi="Verdana"/>
-        <w:sz w:val="16"/>
-        <w:szCs w:val="16"/>
-      </w:rPr>
-      <w:t xml:space="preserve"> Code APE 721Z - Siège Social : </w:t>
-    </w:r>
-    <w:r>
-      <w:rPr>
-        <w:rFonts w:ascii="Verdana" w:hAnsi="Verdana"/>
-        <w:sz w:val="16"/>
-        <w:szCs w:val="16"/>
-      </w:rPr>
-      <w:t xml:space="preserve">34 rue Godot de Mauroy </w:t>
-    </w:r>
-    <w:r>
-      <w:rPr>
-        <w:rFonts w:ascii="Verdana" w:hAnsi="Verdana"/>
-        <w:sz w:val="16"/>
-        <w:szCs w:val="16"/>
-      </w:rPr>
-      <w:t>– 75009 Paris - Tel : +33.1.53.34.66.10 – Fax : +33.1.</w:t>
-    </w:r>
-    <w:r>
-      <w:rPr>
-        <w:rFonts w:ascii="Verdana" w:hAnsi="Verdana"/>
-        <w:sz w:val="16"/>
-        <w:szCs w:val="16"/>
-      </w:rPr>
-      <w:t>53.34.65.20</w:t>
-    </w:r>
-  </w:p>
-  <w:p>
-    <w:pPr>
-      <w:pStyle w:val="Footer"/>
-      <w:jc w:val="center"/>
-      <w:rPr>
-        <w:rFonts w:ascii="Verdana" w:hAnsi="Verdana" w:cs="Arial"/>
-        <w:sz w:val="14"/>
-        <w:szCs w:val="14"/>
-      </w:rPr>
-    </w:pPr>
-  </w:p>
-  <w:p>
-    <w:pPr>
-      <w:pStyle w:val="Footer"/>
-    </w:pPr>
   </w:p>
 </w:ftr>
 </file>
@@ -2683,16 +2678,101 @@
   <w:p>
     <w:pPr>
       <w:pStyle w:val="Header"/>
+      <w:rPr>
+        <w:b/>
+        <w:sz w:val="28"/>
+      </w:rPr>
+    </w:pPr>
+    <w:sdt>
+      <w:sdtPr>
+        <w:rPr>
+          <w:b/>
+          <w:sz w:val="28"/>
+        </w:rPr>
+        <w:alias w:val="Title"/>
+        <w:id w:val="4611900"/>
+        <w:placeholder>
+          <w:docPart w:val="C725D68B2BD24592884FFEB834B5395B"/>
+        </w:placeholder>
+        <w:dataBinding w:prefixMappings="xmlns:ns0='http://purl.org/dc/elements/1.1/' xmlns:ns1='http://schemas.openxmlformats.org/package/2006/metadata/core-properties' " w:xpath="/ns1:coreProperties[1]/ns0:title[1]" w:storeItemID="{6C3C8BC8-F283-45AE-878A-BAB7291924A1}"/>
+        <w:text/>
+      </w:sdtPr>
+      <w:sdtContent>
+        <w:r>
+          <w:rPr>
+            <w:b/>
+            <w:sz w:val="28"/>
+            <w:lang w:val="fr-FR"/>
+          </w:rPr>
+          <w:t>ODF Translator - Phase II</w:t>
+        </w:r>
+      </w:sdtContent>
+    </w:sdt>
+    <w:r>
+      <w:rPr>
+        <w:b/>
+        <w:sz w:val="28"/>
+      </w:rPr>
+      <w:tab/>
+    </w:r>
+  </w:p>
+  <w:p>
+    <w:pPr>
+      <w:pStyle w:val="Footer"/>
+    </w:pPr>
+    <w:sdt>
+      <w:sdtPr>
+        <w:alias w:val="Author"/>
+        <w:id w:val="4611902"/>
+        <w:placeholder>
+          <w:docPart w:val="6F2AA5EFEEFF46A5ACD8795C3E72C049"/>
+        </w:placeholder>
+        <w:dataBinding w:prefixMappings="xmlns:ns0='http://purl.org/dc/elements/1.1/' xmlns:ns1='http://schemas.openxmlformats.org/package/2006/metadata/core-properties' " w:xpath="/ns1:coreProperties[1]/ns0:creator[1]" w:storeItemID="{6C3C8BC8-F283-45AE-878A-BAB7291924A1}"/>
+        <w:text/>
+      </w:sdtPr>
+      <w:sdtContent>
+        <w:r>
+          <w:rPr>
+            <w:lang w:val="fr-FR"/>
+          </w:rPr>
+          <w:t>Olivier DURAND</w:t>
+        </w:r>
+      </w:sdtContent>
+    </w:sdt>
+    <w:r>
+      <w:tab/>
+      <w:t>v1.0</w:t>
+    </w:r>
+    <w:r>
+      <w:tab/>
+      <w:t>Tuesday, February 20, 2007</w:t>
+    </w:r>
+  </w:p>
+  <w:p>
+    <w:pPr>
+      <w:pStyle w:val="Footer"/>
     </w:pPr>
     <w:r>
-      <w:rPr>
-        <w:noProof/>
-      </w:rPr>
+      <w:pict>
+        <v:rect id="_x0000_i1026" style="width:0;height:1.5pt" o:hralign="center" o:hrstd="t" o:hr="t" fillcolor="#9d9da1" stroked="f"/>
+      </w:pict>
+    </w:r>
+  </w:p>
+</w:hdr>
+</file>
+
+<file path=word/header2.xml><?xml version="1.0" encoding="utf-8"?>
+<w:hdr xmlns:ve="http://schemas.openxmlformats.org/markup-compatibility/2006" xmlns:o="urn:schemas-microsoft-com:office:office" xmlns:r="http://schemas.openxmlformats.org/officeDocument/2006/relationships" xmlns:m="http://schemas.openxmlformats.org/officeDocument/2006/math" xmlns:v="urn:schemas-microsoft-com:vml" xmlns:wp="http://schemas.openxmlformats.org/drawingml/2006/wordprocessingDrawing" xmlns:w10="urn:schemas-microsoft-com:office:word" xmlns:w="http://schemas.openxmlformats.org/wordprocessingml/2006/main" xmlns:wne="http://schemas.microsoft.com/office/word/2006/wordml">
+  <w:p>
+    <w:pPr>
+      <w:pStyle w:val="Header"/>
+    </w:pPr>
+    <w:r>
       <w:drawing>
         <wp:inline distT="0" distB="0" distL="0" distR="0">
           <wp:extent cx="3077845" cy="647065"/>
           <wp:effectExtent l="19050" t="0" r="8255" b="0"/>
-          <wp:docPr id="1" name="Picture 1" descr="CA-logo-300dpi"/>
+          <wp:docPr id="3" name="Picture 1" descr="CA-logo-300dpi"/>
           <wp:cNvGraphicFramePr>
             <a:graphicFrameLocks xmlns:a="http://schemas.openxmlformats.org/drawingml/2006/main" noChangeAspect="1"/>
           </wp:cNvGraphicFramePr>
@@ -4868,6 +4948,16 @@
       <w:contextualSpacing/>
     </w:pPr>
   </w:style>
+  <w:style w:type="character" w:styleId="PlaceholderText">
+    <w:name w:val="Placeholder Text"/>
+    <w:basedOn w:val="DefaultParagraphFont"/>
+    <w:uiPriority w:val="99"/>
+    <w:semiHidden/>
+    <w:rsid w:val="00B06234"/>
+    <w:rPr>
+      <w:color w:val="808080"/>
+    </w:rPr>
+  </w:style>
 </w:styles>
 </file>
 
@@ -4936,6 +5026,58 @@
               <w:szCs w:val="32"/>
             </w:rPr>
             <w:t>[Type the author name]</w:t>
+          </w:r>
+        </w:p>
+      </w:docPartBody>
+    </w:docPart>
+    <w:docPart>
+      <w:docPartPr>
+        <w:name w:val="C725D68B2BD24592884FFEB834B5395B"/>
+        <w:category>
+          <w:name w:val="General"/>
+          <w:gallery w:val="placeholder"/>
+        </w:category>
+        <w:types>
+          <w:type w:val="bbPlcHdr"/>
+        </w:types>
+        <w:behaviors>
+          <w:behavior w:val="content"/>
+        </w:behaviors>
+        <w:guid w:val="{D34AC112-D538-4222-A838-D44300694552}"/>
+      </w:docPartPr>
+      <w:docPartBody>
+        <w:p>
+          <w:r>
+            <w:rPr>
+              <w:rStyle w:val="PlaceholderText"/>
+            </w:rPr>
+            <w:t>[Title]</w:t>
+          </w:r>
+        </w:p>
+      </w:docPartBody>
+    </w:docPart>
+    <w:docPart>
+      <w:docPartPr>
+        <w:name w:val="6F2AA5EFEEFF46A5ACD8795C3E72C049"/>
+        <w:category>
+          <w:name w:val="General"/>
+          <w:gallery w:val="placeholder"/>
+        </w:category>
+        <w:types>
+          <w:type w:val="bbPlcHdr"/>
+        </w:types>
+        <w:behaviors>
+          <w:behavior w:val="content"/>
+        </w:behaviors>
+        <w:guid w:val="{C0EAA16E-F837-4034-8DB9-9113E3F79446}"/>
+      </w:docPartPr>
+      <w:docPartBody>
+        <w:p>
+          <w:r>
+            <w:rPr>
+              <w:rStyle w:val="PlaceholderText"/>
+            </w:rPr>
+            <w:t>[Author]</w:t>
           </w:r>
         </w:p>
       </w:docPartBody>
@@ -5023,7 +5165,7 @@
   </w:compat>
   <w:rsids>
     <w:rsidRoot w:val="00F136F0"/>
-    <w:rsid w:val="00611DE3"/>
+    <w:rsid w:val="00DF2F25"/>
     <w:rsid w:val="00F136F0"/>
   </w:rsids>
   <m:mathPr>
@@ -5277,6 +5419,16 @@
   <w:style w:type="paragraph" w:customStyle="1" w:styleId="76C4D485AA10481EB9C16801C051DEDE">
     <w:name w:val="76C4D485AA10481EB9C16801C051DEDE"/>
     <w:rsid w:val="00F136F0"/>
+  </w:style>
+  <w:style w:type="character" w:styleId="PlaceholderText">
+    <w:name w:val="Placeholder Text"/>
+    <w:basedOn w:val="DefaultParagraphFont"/>
+    <w:uiPriority w:val="99"/>
+    <w:semiHidden/>
+    <w:rsid w:val="00F136F0"/>
+    <w:rPr>
+      <w:color w:val="808080"/>
+    </w:rPr>
   </w:style>
 </w:styles>
 </file>
@@ -5594,7 +5746,7 @@
 </file>
 
 <file path=customXml/itemProps2.xml><?xml version="1.0" encoding="utf-8"?>
-<ds:datastoreItem xmlns:ds="http://schemas.openxmlformats.org/officeDocument/2006/customXml" ds:itemID="{D0914094-46D9-4E30-B09B-A77D529C655F}">
+<ds:datastoreItem xmlns:ds="http://schemas.openxmlformats.org/officeDocument/2006/customXml" ds:itemID="{E0DA6979-C1FE-4790-B374-70622ED08241}">
   <ds:schemaRefs>
     <ds:schemaRef ds:uri="http://schemas.openxmlformats.org/officeDocument/2006/bibliography"/>
   </ds:schemaRefs>

</xml_diff>

<commit_message>
updated following features re-shuffling
</commit_message>
<xml_diff>
--- a/docs/RoadMap - Phase II.docx
+++ b/docs/RoadMap - Phase II.docx
@@ -130,6 +130,7 @@
                     </w:sdt>
                   </w:txbxContent>
                 </v:textbox>
+                <w10:wrap anchorx="margin" anchory="margin"/>
               </v:rect>
             </w:pict>
           </w:r>
@@ -175,6 +176,7 @@
                   <v:fill opacity="45875f"/>
                   <v:path arrowok="t"/>
                 </v:shape>
+                <w10:wrap anchorx="margin" anchory="margin"/>
               </v:group>
             </w:pict>
           </w:r>
@@ -189,13 +191,6 @@
     </w:sdt>
     <w:sdt>
       <w:sdtPr>
-        <w:id w:val="4611870"/>
-        <w:docPartObj>
-          <w:docPartGallery w:val="Table of Contents"/>
-          <w:docPartUnique/>
-        </w:docPartObj>
-      </w:sdtPr>
-      <w:sdtEndPr>
         <w:rPr>
           <w:rFonts w:ascii="Arial" w:eastAsia="Times New Roman" w:hAnsi="Arial" w:cs="Times New Roman"/>
           <w:b w:val="0"/>
@@ -205,7 +200,12 @@
           <w:szCs w:val="24"/>
           <w:lang w:eastAsia="fr-FR"/>
         </w:rPr>
-      </w:sdtEndPr>
+        <w:id w:val="4611870"/>
+        <w:docPartObj>
+          <w:docPartGallery w:val="Table of Contents"/>
+          <w:docPartUnique/>
+        </w:docPartObj>
+      </w:sdtPr>
       <w:sdtContent>
         <w:p>
           <w:pPr>
@@ -219,6 +219,7 @@
           <w:pPr>
             <w:pStyle w:val="TOC1"/>
             <w:tabs>
+              <w:tab w:val="left" w:pos="480"/>
               <w:tab w:val="right" w:leader="dot" w:pos="9062"/>
             </w:tabs>
             <w:rPr>
@@ -238,13 +239,31 @@
           <w:r>
             <w:fldChar w:fldCharType="separate"/>
           </w:r>
-          <w:hyperlink w:anchor="_Toc159736046" w:history="1">
+          <w:hyperlink w:anchor="_Toc161560858" w:history="1">
             <w:r>
               <w:rPr>
                 <w:rStyle w:val="Hyperlink"/>
                 <w:rFonts w:eastAsiaTheme="majorEastAsia"/>
                 <w:noProof/>
               </w:rPr>
+              <w:t>2</w:t>
+            </w:r>
+            <w:r>
+              <w:rPr>
+                <w:rFonts w:asciiTheme="minorHAnsi" w:eastAsiaTheme="minorEastAsia" w:hAnsiTheme="minorHAnsi" w:cstheme="minorBidi"/>
+                <w:noProof/>
+                <w:sz w:val="22"/>
+                <w:szCs w:val="22"/>
+                <w:lang w:val="fr-FR"/>
+              </w:rPr>
+              <w:tab/>
+            </w:r>
+            <w:r>
+              <w:rPr>
+                <w:rStyle w:val="Hyperlink"/>
+                <w:rFonts w:eastAsiaTheme="majorEastAsia"/>
+                <w:noProof/>
+              </w:rPr>
               <w:t>Overview</w:t>
             </w:r>
             <w:r>
@@ -266,7 +285,7 @@
                 <w:noProof/>
                 <w:webHidden/>
               </w:rPr>
-              <w:instrText xml:space="preserve"> PAGEREF _Toc159736046 \h </w:instrText>
+              <w:instrText xml:space="preserve"> PAGEREF _Toc161560858 \h </w:instrText>
             </w:r>
             <w:r>
               <w:rPr>
@@ -301,6 +320,7 @@
           <w:pPr>
             <w:pStyle w:val="TOC1"/>
             <w:tabs>
+              <w:tab w:val="left" w:pos="480"/>
               <w:tab w:val="right" w:leader="dot" w:pos="9062"/>
             </w:tabs>
             <w:rPr>
@@ -311,13 +331,31 @@
               <w:lang w:val="fr-FR"/>
             </w:rPr>
           </w:pPr>
-          <w:hyperlink w:anchor="_Toc159736047" w:history="1">
+          <w:hyperlink w:anchor="_Toc161560859" w:history="1">
             <w:r>
               <w:rPr>
                 <w:rStyle w:val="Hyperlink"/>
                 <w:rFonts w:eastAsiaTheme="majorEastAsia"/>
                 <w:noProof/>
               </w:rPr>
+              <w:t>3</w:t>
+            </w:r>
+            <w:r>
+              <w:rPr>
+                <w:rFonts w:asciiTheme="minorHAnsi" w:eastAsiaTheme="minorEastAsia" w:hAnsiTheme="minorHAnsi" w:cstheme="minorBidi"/>
+                <w:noProof/>
+                <w:sz w:val="22"/>
+                <w:szCs w:val="22"/>
+                <w:lang w:val="fr-FR"/>
+              </w:rPr>
+              <w:tab/>
+            </w:r>
+            <w:r>
+              <w:rPr>
+                <w:rStyle w:val="Hyperlink"/>
+                <w:rFonts w:eastAsiaTheme="majorEastAsia"/>
+                <w:noProof/>
+              </w:rPr>
               <w:t>Milestone Schedule</w:t>
             </w:r>
             <w:r>
@@ -339,7 +377,7 @@
                 <w:noProof/>
                 <w:webHidden/>
               </w:rPr>
-              <w:instrText xml:space="preserve"> PAGEREF _Toc159736047 \h </w:instrText>
+              <w:instrText xml:space="preserve"> PAGEREF _Toc161560859 \h </w:instrText>
             </w:r>
             <w:r>
               <w:rPr>
@@ -374,6 +412,7 @@
           <w:pPr>
             <w:pStyle w:val="TOC2"/>
             <w:tabs>
+              <w:tab w:val="left" w:pos="880"/>
               <w:tab w:val="right" w:leader="dot" w:pos="9062"/>
             </w:tabs>
             <w:rPr>
@@ -384,13 +423,31 @@
               <w:lang w:val="fr-FR"/>
             </w:rPr>
           </w:pPr>
-          <w:hyperlink w:anchor="_Toc159736048" w:history="1">
+          <w:hyperlink w:anchor="_Toc161560860" w:history="1">
             <w:r>
               <w:rPr>
                 <w:rStyle w:val="Hyperlink"/>
                 <w:rFonts w:eastAsiaTheme="majorEastAsia"/>
                 <w:noProof/>
               </w:rPr>
+              <w:t>3.1</w:t>
+            </w:r>
+            <w:r>
+              <w:rPr>
+                <w:rFonts w:asciiTheme="minorHAnsi" w:eastAsiaTheme="minorEastAsia" w:hAnsiTheme="minorHAnsi" w:cstheme="minorBidi"/>
+                <w:noProof/>
+                <w:sz w:val="22"/>
+                <w:szCs w:val="22"/>
+                <w:lang w:val="fr-FR"/>
+              </w:rPr>
+              <w:tab/>
+            </w:r>
+            <w:r>
+              <w:rPr>
+                <w:rStyle w:val="Hyperlink"/>
+                <w:rFonts w:eastAsiaTheme="majorEastAsia"/>
+                <w:noProof/>
+              </w:rPr>
               <w:t>M1: Release 0.1 - March 16th, 2007</w:t>
             </w:r>
             <w:r>
@@ -412,7 +469,7 @@
                 <w:noProof/>
                 <w:webHidden/>
               </w:rPr>
-              <w:instrText xml:space="preserve"> PAGEREF _Toc159736048 \h </w:instrText>
+              <w:instrText xml:space="preserve"> PAGEREF _Toc161560860 \h </w:instrText>
             </w:r>
             <w:r>
               <w:rPr>
@@ -447,6 +504,7 @@
           <w:pPr>
             <w:pStyle w:val="TOC3"/>
             <w:tabs>
+              <w:tab w:val="left" w:pos="1320"/>
               <w:tab w:val="right" w:leader="dot" w:pos="9062"/>
             </w:tabs>
             <w:rPr>
@@ -457,13 +515,31 @@
               <w:lang w:val="fr-FR"/>
             </w:rPr>
           </w:pPr>
-          <w:hyperlink w:anchor="_Toc159736049" w:history="1">
+          <w:hyperlink w:anchor="_Toc161560861" w:history="1">
             <w:r>
               <w:rPr>
                 <w:rStyle w:val="Hyperlink"/>
                 <w:rFonts w:eastAsiaTheme="majorEastAsia"/>
                 <w:noProof/>
               </w:rPr>
+              <w:t>3.1.1</w:t>
+            </w:r>
+            <w:r>
+              <w:rPr>
+                <w:rFonts w:asciiTheme="minorHAnsi" w:eastAsiaTheme="minorEastAsia" w:hAnsiTheme="minorHAnsi" w:cstheme="minorBidi"/>
+                <w:noProof/>
+                <w:sz w:val="22"/>
+                <w:szCs w:val="22"/>
+                <w:lang w:val="fr-FR"/>
+              </w:rPr>
+              <w:tab/>
+            </w:r>
+            <w:r>
+              <w:rPr>
+                <w:rStyle w:val="Hyperlink"/>
+                <w:rFonts w:eastAsiaTheme="majorEastAsia"/>
+                <w:noProof/>
+              </w:rPr>
               <w:t>Excel</w:t>
             </w:r>
             <w:r>
@@ -485,7 +561,7 @@
                 <w:noProof/>
                 <w:webHidden/>
               </w:rPr>
-              <w:instrText xml:space="preserve"> PAGEREF _Toc159736049 \h </w:instrText>
+              <w:instrText xml:space="preserve"> PAGEREF _Toc161560861 \h </w:instrText>
             </w:r>
             <w:r>
               <w:rPr>
@@ -520,6 +596,7 @@
           <w:pPr>
             <w:pStyle w:val="TOC2"/>
             <w:tabs>
+              <w:tab w:val="left" w:pos="880"/>
               <w:tab w:val="right" w:leader="dot" w:pos="9062"/>
             </w:tabs>
             <w:rPr>
@@ -530,13 +607,31 @@
               <w:lang w:val="fr-FR"/>
             </w:rPr>
           </w:pPr>
-          <w:hyperlink w:anchor="_Toc159736050" w:history="1">
+          <w:hyperlink w:anchor="_Toc161560862" w:history="1">
             <w:r>
               <w:rPr>
                 <w:rStyle w:val="Hyperlink"/>
                 <w:rFonts w:eastAsiaTheme="majorEastAsia"/>
                 <w:noProof/>
               </w:rPr>
+              <w:t>3.2</w:t>
+            </w:r>
+            <w:r>
+              <w:rPr>
+                <w:rFonts w:asciiTheme="minorHAnsi" w:eastAsiaTheme="minorEastAsia" w:hAnsiTheme="minorHAnsi" w:cstheme="minorBidi"/>
+                <w:noProof/>
+                <w:sz w:val="22"/>
+                <w:szCs w:val="22"/>
+                <w:lang w:val="fr-FR"/>
+              </w:rPr>
+              <w:tab/>
+            </w:r>
+            <w:r>
+              <w:rPr>
+                <w:rStyle w:val="Hyperlink"/>
+                <w:rFonts w:eastAsiaTheme="majorEastAsia"/>
+                <w:noProof/>
+              </w:rPr>
               <w:t>M2: Release 0.2 - May 3rd, 2007</w:t>
             </w:r>
             <w:r>
@@ -558,7 +653,7 @@
                 <w:noProof/>
                 <w:webHidden/>
               </w:rPr>
-              <w:instrText xml:space="preserve"> PAGEREF _Toc159736050 \h </w:instrText>
+              <w:instrText xml:space="preserve"> PAGEREF _Toc161560862 \h </w:instrText>
             </w:r>
             <w:r>
               <w:rPr>
@@ -593,6 +688,7 @@
           <w:pPr>
             <w:pStyle w:val="TOC3"/>
             <w:tabs>
+              <w:tab w:val="left" w:pos="1320"/>
               <w:tab w:val="right" w:leader="dot" w:pos="9062"/>
             </w:tabs>
             <w:rPr>
@@ -603,13 +699,31 @@
               <w:lang w:val="fr-FR"/>
             </w:rPr>
           </w:pPr>
-          <w:hyperlink w:anchor="_Toc159736051" w:history="1">
+          <w:hyperlink w:anchor="_Toc161560863" w:history="1">
             <w:r>
               <w:rPr>
                 <w:rStyle w:val="Hyperlink"/>
                 <w:rFonts w:eastAsiaTheme="majorEastAsia"/>
                 <w:noProof/>
               </w:rPr>
+              <w:t>3.2.1</w:t>
+            </w:r>
+            <w:r>
+              <w:rPr>
+                <w:rFonts w:asciiTheme="minorHAnsi" w:eastAsiaTheme="minorEastAsia" w:hAnsiTheme="minorHAnsi" w:cstheme="minorBidi"/>
+                <w:noProof/>
+                <w:sz w:val="22"/>
+                <w:szCs w:val="22"/>
+                <w:lang w:val="fr-FR"/>
+              </w:rPr>
+              <w:tab/>
+            </w:r>
+            <w:r>
+              <w:rPr>
+                <w:rStyle w:val="Hyperlink"/>
+                <w:rFonts w:eastAsiaTheme="majorEastAsia"/>
+                <w:noProof/>
+              </w:rPr>
               <w:t>Excel</w:t>
             </w:r>
             <w:r>
@@ -631,7 +745,7 @@
                 <w:noProof/>
                 <w:webHidden/>
               </w:rPr>
-              <w:instrText xml:space="preserve"> PAGEREF _Toc159736051 \h </w:instrText>
+              <w:instrText xml:space="preserve"> PAGEREF _Toc161560863 \h </w:instrText>
             </w:r>
             <w:r>
               <w:rPr>
@@ -666,6 +780,7 @@
           <w:pPr>
             <w:pStyle w:val="TOC3"/>
             <w:tabs>
+              <w:tab w:val="left" w:pos="1320"/>
               <w:tab w:val="right" w:leader="dot" w:pos="9062"/>
             </w:tabs>
             <w:rPr>
@@ -676,13 +791,31 @@
               <w:lang w:val="fr-FR"/>
             </w:rPr>
           </w:pPr>
-          <w:hyperlink w:anchor="_Toc159736052" w:history="1">
+          <w:hyperlink w:anchor="_Toc161560864" w:history="1">
             <w:r>
               <w:rPr>
                 <w:rStyle w:val="Hyperlink"/>
                 <w:rFonts w:eastAsiaTheme="majorEastAsia"/>
                 <w:noProof/>
               </w:rPr>
+              <w:t>3.2.2</w:t>
+            </w:r>
+            <w:r>
+              <w:rPr>
+                <w:rFonts w:asciiTheme="minorHAnsi" w:eastAsiaTheme="minorEastAsia" w:hAnsiTheme="minorHAnsi" w:cstheme="minorBidi"/>
+                <w:noProof/>
+                <w:sz w:val="22"/>
+                <w:szCs w:val="22"/>
+                <w:lang w:val="fr-FR"/>
+              </w:rPr>
+              <w:tab/>
+            </w:r>
+            <w:r>
+              <w:rPr>
+                <w:rStyle w:val="Hyperlink"/>
+                <w:rFonts w:eastAsiaTheme="majorEastAsia"/>
+                <w:noProof/>
+              </w:rPr>
               <w:t>PowerPoint</w:t>
             </w:r>
             <w:r>
@@ -704,7 +837,7 @@
                 <w:noProof/>
                 <w:webHidden/>
               </w:rPr>
-              <w:instrText xml:space="preserve"> PAGEREF _Toc159736052 \h </w:instrText>
+              <w:instrText xml:space="preserve"> PAGEREF _Toc161560864 \h </w:instrText>
             </w:r>
             <w:r>
               <w:rPr>
@@ -739,6 +872,7 @@
           <w:pPr>
             <w:pStyle w:val="TOC2"/>
             <w:tabs>
+              <w:tab w:val="left" w:pos="880"/>
               <w:tab w:val="right" w:leader="dot" w:pos="9062"/>
             </w:tabs>
             <w:rPr>
@@ -749,13 +883,31 @@
               <w:lang w:val="fr-FR"/>
             </w:rPr>
           </w:pPr>
-          <w:hyperlink w:anchor="_Toc159736053" w:history="1">
+          <w:hyperlink w:anchor="_Toc161560865" w:history="1">
             <w:r>
               <w:rPr>
                 <w:rStyle w:val="Hyperlink"/>
                 <w:rFonts w:eastAsiaTheme="majorEastAsia"/>
                 <w:noProof/>
               </w:rPr>
+              <w:t>3.3</w:t>
+            </w:r>
+            <w:r>
+              <w:rPr>
+                <w:rFonts w:asciiTheme="minorHAnsi" w:eastAsiaTheme="minorEastAsia" w:hAnsiTheme="minorHAnsi" w:cstheme="minorBidi"/>
+                <w:noProof/>
+                <w:sz w:val="22"/>
+                <w:szCs w:val="22"/>
+                <w:lang w:val="fr-FR"/>
+              </w:rPr>
+              <w:tab/>
+            </w:r>
+            <w:r>
+              <w:rPr>
+                <w:rStyle w:val="Hyperlink"/>
+                <w:rFonts w:eastAsiaTheme="majorEastAsia"/>
+                <w:noProof/>
+              </w:rPr>
               <w:t>M3: Release 0.3 - June 15th, 2007</w:t>
             </w:r>
             <w:r>
@@ -777,7 +929,7 @@
                 <w:noProof/>
                 <w:webHidden/>
               </w:rPr>
-              <w:instrText xml:space="preserve"> PAGEREF _Toc159736053 \h </w:instrText>
+              <w:instrText xml:space="preserve"> PAGEREF _Toc161560865 \h </w:instrText>
             </w:r>
             <w:r>
               <w:rPr>
@@ -812,6 +964,7 @@
           <w:pPr>
             <w:pStyle w:val="TOC3"/>
             <w:tabs>
+              <w:tab w:val="left" w:pos="1320"/>
               <w:tab w:val="right" w:leader="dot" w:pos="9062"/>
             </w:tabs>
             <w:rPr>
@@ -822,13 +975,31 @@
               <w:lang w:val="fr-FR"/>
             </w:rPr>
           </w:pPr>
-          <w:hyperlink w:anchor="_Toc159736054" w:history="1">
+          <w:hyperlink w:anchor="_Toc161560866" w:history="1">
             <w:r>
               <w:rPr>
                 <w:rStyle w:val="Hyperlink"/>
                 <w:rFonts w:eastAsiaTheme="majorEastAsia"/>
                 <w:noProof/>
               </w:rPr>
+              <w:t>3.3.1</w:t>
+            </w:r>
+            <w:r>
+              <w:rPr>
+                <w:rFonts w:asciiTheme="minorHAnsi" w:eastAsiaTheme="minorEastAsia" w:hAnsiTheme="minorHAnsi" w:cstheme="minorBidi"/>
+                <w:noProof/>
+                <w:sz w:val="22"/>
+                <w:szCs w:val="22"/>
+                <w:lang w:val="fr-FR"/>
+              </w:rPr>
+              <w:tab/>
+            </w:r>
+            <w:r>
+              <w:rPr>
+                <w:rStyle w:val="Hyperlink"/>
+                <w:rFonts w:eastAsiaTheme="majorEastAsia"/>
+                <w:noProof/>
+              </w:rPr>
               <w:t>Excel</w:t>
             </w:r>
             <w:r>
@@ -850,7 +1021,7 @@
                 <w:noProof/>
                 <w:webHidden/>
               </w:rPr>
-              <w:instrText xml:space="preserve"> PAGEREF _Toc159736054 \h </w:instrText>
+              <w:instrText xml:space="preserve"> PAGEREF _Toc161560866 \h </w:instrText>
             </w:r>
             <w:r>
               <w:rPr>
@@ -885,6 +1056,7 @@
           <w:pPr>
             <w:pStyle w:val="TOC3"/>
             <w:tabs>
+              <w:tab w:val="left" w:pos="1320"/>
               <w:tab w:val="right" w:leader="dot" w:pos="9062"/>
             </w:tabs>
             <w:rPr>
@@ -895,13 +1067,31 @@
               <w:lang w:val="fr-FR"/>
             </w:rPr>
           </w:pPr>
-          <w:hyperlink w:anchor="_Toc159736055" w:history="1">
+          <w:hyperlink w:anchor="_Toc161560867" w:history="1">
             <w:r>
               <w:rPr>
                 <w:rStyle w:val="Hyperlink"/>
                 <w:rFonts w:eastAsiaTheme="majorEastAsia"/>
                 <w:noProof/>
               </w:rPr>
+              <w:t>3.3.2</w:t>
+            </w:r>
+            <w:r>
+              <w:rPr>
+                <w:rFonts w:asciiTheme="minorHAnsi" w:eastAsiaTheme="minorEastAsia" w:hAnsiTheme="minorHAnsi" w:cstheme="minorBidi"/>
+                <w:noProof/>
+                <w:sz w:val="22"/>
+                <w:szCs w:val="22"/>
+                <w:lang w:val="fr-FR"/>
+              </w:rPr>
+              <w:tab/>
+            </w:r>
+            <w:r>
+              <w:rPr>
+                <w:rStyle w:val="Hyperlink"/>
+                <w:rFonts w:eastAsiaTheme="majorEastAsia"/>
+                <w:noProof/>
+              </w:rPr>
               <w:t>PowerPoint</w:t>
             </w:r>
             <w:r>
@@ -923,7 +1113,7 @@
                 <w:noProof/>
                 <w:webHidden/>
               </w:rPr>
-              <w:instrText xml:space="preserve"> PAGEREF _Toc159736055 \h </w:instrText>
+              <w:instrText xml:space="preserve"> PAGEREF _Toc161560867 \h </w:instrText>
             </w:r>
             <w:r>
               <w:rPr>
@@ -958,6 +1148,7 @@
           <w:pPr>
             <w:pStyle w:val="TOC2"/>
             <w:tabs>
+              <w:tab w:val="left" w:pos="880"/>
               <w:tab w:val="right" w:leader="dot" w:pos="9062"/>
             </w:tabs>
             <w:rPr>
@@ -968,13 +1159,31 @@
               <w:lang w:val="fr-FR"/>
             </w:rPr>
           </w:pPr>
-          <w:hyperlink w:anchor="_Toc159736056" w:history="1">
+          <w:hyperlink w:anchor="_Toc161560868" w:history="1">
             <w:r>
               <w:rPr>
                 <w:rStyle w:val="Hyperlink"/>
                 <w:rFonts w:eastAsiaTheme="majorEastAsia"/>
                 <w:noProof/>
               </w:rPr>
+              <w:t>3.4</w:t>
+            </w:r>
+            <w:r>
+              <w:rPr>
+                <w:rFonts w:asciiTheme="minorHAnsi" w:eastAsiaTheme="minorEastAsia" w:hAnsiTheme="minorHAnsi" w:cstheme="minorBidi"/>
+                <w:noProof/>
+                <w:sz w:val="22"/>
+                <w:szCs w:val="22"/>
+                <w:lang w:val="fr-FR"/>
+              </w:rPr>
+              <w:tab/>
+            </w:r>
+            <w:r>
+              <w:rPr>
+                <w:rStyle w:val="Hyperlink"/>
+                <w:rFonts w:eastAsiaTheme="majorEastAsia"/>
+                <w:noProof/>
+              </w:rPr>
               <w:t>M4: Release 0.4 - July 27th, 2007</w:t>
             </w:r>
             <w:r>
@@ -996,7 +1205,7 @@
                 <w:noProof/>
                 <w:webHidden/>
               </w:rPr>
-              <w:instrText xml:space="preserve"> PAGEREF _Toc159736056 \h </w:instrText>
+              <w:instrText xml:space="preserve"> PAGEREF _Toc161560868 \h </w:instrText>
             </w:r>
             <w:r>
               <w:rPr>
@@ -1031,6 +1240,7 @@
           <w:pPr>
             <w:pStyle w:val="TOC3"/>
             <w:tabs>
+              <w:tab w:val="left" w:pos="1320"/>
               <w:tab w:val="right" w:leader="dot" w:pos="9062"/>
             </w:tabs>
             <w:rPr>
@@ -1041,13 +1251,31 @@
               <w:lang w:val="fr-FR"/>
             </w:rPr>
           </w:pPr>
-          <w:hyperlink w:anchor="_Toc159736057" w:history="1">
+          <w:hyperlink w:anchor="_Toc161560869" w:history="1">
             <w:r>
               <w:rPr>
                 <w:rStyle w:val="Hyperlink"/>
                 <w:rFonts w:eastAsiaTheme="majorEastAsia"/>
                 <w:noProof/>
               </w:rPr>
+              <w:t>3.4.1</w:t>
+            </w:r>
+            <w:r>
+              <w:rPr>
+                <w:rFonts w:asciiTheme="minorHAnsi" w:eastAsiaTheme="minorEastAsia" w:hAnsiTheme="minorHAnsi" w:cstheme="minorBidi"/>
+                <w:noProof/>
+                <w:sz w:val="22"/>
+                <w:szCs w:val="22"/>
+                <w:lang w:val="fr-FR"/>
+              </w:rPr>
+              <w:tab/>
+            </w:r>
+            <w:r>
+              <w:rPr>
+                <w:rStyle w:val="Hyperlink"/>
+                <w:rFonts w:eastAsiaTheme="majorEastAsia"/>
+                <w:noProof/>
+              </w:rPr>
               <w:t>Excel</w:t>
             </w:r>
             <w:r>
@@ -1069,7 +1297,7 @@
                 <w:noProof/>
                 <w:webHidden/>
               </w:rPr>
-              <w:instrText xml:space="preserve"> PAGEREF _Toc159736057 \h </w:instrText>
+              <w:instrText xml:space="preserve"> PAGEREF _Toc161560869 \h </w:instrText>
             </w:r>
             <w:r>
               <w:rPr>
@@ -1104,6 +1332,7 @@
           <w:pPr>
             <w:pStyle w:val="TOC3"/>
             <w:tabs>
+              <w:tab w:val="left" w:pos="1320"/>
               <w:tab w:val="right" w:leader="dot" w:pos="9062"/>
             </w:tabs>
             <w:rPr>
@@ -1114,13 +1343,31 @@
               <w:lang w:val="fr-FR"/>
             </w:rPr>
           </w:pPr>
-          <w:hyperlink w:anchor="_Toc159736058" w:history="1">
+          <w:hyperlink w:anchor="_Toc161560870" w:history="1">
             <w:r>
               <w:rPr>
                 <w:rStyle w:val="Hyperlink"/>
                 <w:rFonts w:eastAsiaTheme="majorEastAsia"/>
                 <w:noProof/>
               </w:rPr>
+              <w:t>3.4.2</w:t>
+            </w:r>
+            <w:r>
+              <w:rPr>
+                <w:rFonts w:asciiTheme="minorHAnsi" w:eastAsiaTheme="minorEastAsia" w:hAnsiTheme="minorHAnsi" w:cstheme="minorBidi"/>
+                <w:noProof/>
+                <w:sz w:val="22"/>
+                <w:szCs w:val="22"/>
+                <w:lang w:val="fr-FR"/>
+              </w:rPr>
+              <w:tab/>
+            </w:r>
+            <w:r>
+              <w:rPr>
+                <w:rStyle w:val="Hyperlink"/>
+                <w:rFonts w:eastAsiaTheme="majorEastAsia"/>
+                <w:noProof/>
+              </w:rPr>
               <w:t>PowerPoint</w:t>
             </w:r>
             <w:r>
@@ -1142,7 +1389,7 @@
                 <w:noProof/>
                 <w:webHidden/>
               </w:rPr>
-              <w:instrText xml:space="preserve"> PAGEREF _Toc159736058 \h </w:instrText>
+              <w:instrText xml:space="preserve"> PAGEREF _Toc161560870 \h </w:instrText>
             </w:r>
             <w:r>
               <w:rPr>
@@ -1177,6 +1424,7 @@
           <w:pPr>
             <w:pStyle w:val="TOC2"/>
             <w:tabs>
+              <w:tab w:val="left" w:pos="880"/>
               <w:tab w:val="right" w:leader="dot" w:pos="9062"/>
             </w:tabs>
             <w:rPr>
@@ -1187,13 +1435,31 @@
               <w:lang w:val="fr-FR"/>
             </w:rPr>
           </w:pPr>
-          <w:hyperlink w:anchor="_Toc159736059" w:history="1">
+          <w:hyperlink w:anchor="_Toc161560871" w:history="1">
             <w:r>
               <w:rPr>
                 <w:rStyle w:val="Hyperlink"/>
                 <w:rFonts w:eastAsiaTheme="majorEastAsia"/>
                 <w:noProof/>
               </w:rPr>
+              <w:t>3.5</w:t>
+            </w:r>
+            <w:r>
+              <w:rPr>
+                <w:rFonts w:asciiTheme="minorHAnsi" w:eastAsiaTheme="minorEastAsia" w:hAnsiTheme="minorHAnsi" w:cstheme="minorBidi"/>
+                <w:noProof/>
+                <w:sz w:val="22"/>
+                <w:szCs w:val="22"/>
+                <w:lang w:val="fr-FR"/>
+              </w:rPr>
+              <w:tab/>
+            </w:r>
+            <w:r>
+              <w:rPr>
+                <w:rStyle w:val="Hyperlink"/>
+                <w:rFonts w:eastAsiaTheme="majorEastAsia"/>
+                <w:noProof/>
+              </w:rPr>
               <w:t>M5: Release 0.5 - August 16st, 2007</w:t>
             </w:r>
             <w:r>
@@ -1215,7 +1481,7 @@
                 <w:noProof/>
                 <w:webHidden/>
               </w:rPr>
-              <w:instrText xml:space="preserve"> PAGEREF _Toc159736059 \h </w:instrText>
+              <w:instrText xml:space="preserve"> PAGEREF _Toc161560871 \h </w:instrText>
             </w:r>
             <w:r>
               <w:rPr>
@@ -1235,7 +1501,7 @@
                 <w:noProof/>
                 <w:webHidden/>
               </w:rPr>
-              <w:t>5</w:t>
+              <w:t>4</w:t>
             </w:r>
             <w:r>
               <w:rPr>
@@ -1250,6 +1516,7 @@
           <w:pPr>
             <w:pStyle w:val="TOC3"/>
             <w:tabs>
+              <w:tab w:val="left" w:pos="1320"/>
               <w:tab w:val="right" w:leader="dot" w:pos="9062"/>
             </w:tabs>
             <w:rPr>
@@ -1260,13 +1527,31 @@
               <w:lang w:val="fr-FR"/>
             </w:rPr>
           </w:pPr>
-          <w:hyperlink w:anchor="_Toc159736060" w:history="1">
+          <w:hyperlink w:anchor="_Toc161560872" w:history="1">
             <w:r>
               <w:rPr>
                 <w:rStyle w:val="Hyperlink"/>
                 <w:rFonts w:eastAsiaTheme="majorEastAsia"/>
                 <w:noProof/>
               </w:rPr>
+              <w:t>3.5.1</w:t>
+            </w:r>
+            <w:r>
+              <w:rPr>
+                <w:rFonts w:asciiTheme="minorHAnsi" w:eastAsiaTheme="minorEastAsia" w:hAnsiTheme="minorHAnsi" w:cstheme="minorBidi"/>
+                <w:noProof/>
+                <w:sz w:val="22"/>
+                <w:szCs w:val="22"/>
+                <w:lang w:val="fr-FR"/>
+              </w:rPr>
+              <w:tab/>
+            </w:r>
+            <w:r>
+              <w:rPr>
+                <w:rStyle w:val="Hyperlink"/>
+                <w:rFonts w:eastAsiaTheme="majorEastAsia"/>
+                <w:noProof/>
+              </w:rPr>
               <w:t>Excel</w:t>
             </w:r>
             <w:r>
@@ -1288,7 +1573,7 @@
                 <w:noProof/>
                 <w:webHidden/>
               </w:rPr>
-              <w:instrText xml:space="preserve"> PAGEREF _Toc159736060 \h </w:instrText>
+              <w:instrText xml:space="preserve"> PAGEREF _Toc161560872 \h </w:instrText>
             </w:r>
             <w:r>
               <w:rPr>
@@ -1308,7 +1593,7 @@
                 <w:noProof/>
                 <w:webHidden/>
               </w:rPr>
-              <w:t>5</w:t>
+              <w:t>4</w:t>
             </w:r>
             <w:r>
               <w:rPr>
@@ -1323,6 +1608,7 @@
           <w:pPr>
             <w:pStyle w:val="TOC3"/>
             <w:tabs>
+              <w:tab w:val="left" w:pos="1320"/>
               <w:tab w:val="right" w:leader="dot" w:pos="9062"/>
             </w:tabs>
             <w:rPr>
@@ -1333,13 +1619,31 @@
               <w:lang w:val="fr-FR"/>
             </w:rPr>
           </w:pPr>
-          <w:hyperlink w:anchor="_Toc159736061" w:history="1">
+          <w:hyperlink w:anchor="_Toc161560873" w:history="1">
             <w:r>
               <w:rPr>
                 <w:rStyle w:val="Hyperlink"/>
                 <w:rFonts w:eastAsiaTheme="majorEastAsia"/>
                 <w:noProof/>
               </w:rPr>
+              <w:t>3.5.2</w:t>
+            </w:r>
+            <w:r>
+              <w:rPr>
+                <w:rFonts w:asciiTheme="minorHAnsi" w:eastAsiaTheme="minorEastAsia" w:hAnsiTheme="minorHAnsi" w:cstheme="minorBidi"/>
+                <w:noProof/>
+                <w:sz w:val="22"/>
+                <w:szCs w:val="22"/>
+                <w:lang w:val="fr-FR"/>
+              </w:rPr>
+              <w:tab/>
+            </w:r>
+            <w:r>
+              <w:rPr>
+                <w:rStyle w:val="Hyperlink"/>
+                <w:rFonts w:eastAsiaTheme="majorEastAsia"/>
+                <w:noProof/>
+              </w:rPr>
               <w:t>PowerPoint</w:t>
             </w:r>
             <w:r>
@@ -1361,7 +1665,7 @@
                 <w:noProof/>
                 <w:webHidden/>
               </w:rPr>
-              <w:instrText xml:space="preserve"> PAGEREF _Toc159736061 \h </w:instrText>
+              <w:instrText xml:space="preserve"> PAGEREF _Toc161560873 \h </w:instrText>
             </w:r>
             <w:r>
               <w:rPr>
@@ -1396,6 +1700,7 @@
           <w:pPr>
             <w:pStyle w:val="TOC2"/>
             <w:tabs>
+              <w:tab w:val="left" w:pos="880"/>
               <w:tab w:val="right" w:leader="dot" w:pos="9062"/>
             </w:tabs>
             <w:rPr>
@@ -1406,13 +1711,31 @@
               <w:lang w:val="fr-FR"/>
             </w:rPr>
           </w:pPr>
-          <w:hyperlink w:anchor="_Toc159736062" w:history="1">
+          <w:hyperlink w:anchor="_Toc161560874" w:history="1">
             <w:r>
               <w:rPr>
                 <w:rStyle w:val="Hyperlink"/>
                 <w:rFonts w:eastAsiaTheme="majorEastAsia"/>
                 <w:noProof/>
               </w:rPr>
+              <w:t>3.6</w:t>
+            </w:r>
+            <w:r>
+              <w:rPr>
+                <w:rFonts w:asciiTheme="minorHAnsi" w:eastAsiaTheme="minorEastAsia" w:hAnsiTheme="minorHAnsi" w:cstheme="minorBidi"/>
+                <w:noProof/>
+                <w:sz w:val="22"/>
+                <w:szCs w:val="22"/>
+                <w:lang w:val="fr-FR"/>
+              </w:rPr>
+              <w:tab/>
+            </w:r>
+            <w:r>
+              <w:rPr>
+                <w:rStyle w:val="Hyperlink"/>
+                <w:rFonts w:eastAsiaTheme="majorEastAsia"/>
+                <w:noProof/>
+              </w:rPr>
               <w:t>M6: Release 1.0 - August 31st, 2007</w:t>
             </w:r>
             <w:r>
@@ -1434,7 +1757,7 @@
                 <w:noProof/>
                 <w:webHidden/>
               </w:rPr>
-              <w:instrText xml:space="preserve"> PAGEREF _Toc159736062 \h </w:instrText>
+              <w:instrText xml:space="preserve"> PAGEREF _Toc161560874 \h </w:instrText>
             </w:r>
             <w:r>
               <w:rPr>
@@ -1489,7 +1812,7 @@
       <w:pPr>
         <w:pStyle w:val="Heading1"/>
       </w:pPr>
-      <w:bookmarkStart w:id="0" w:name="_Toc159736046"/>
+      <w:bookmarkStart w:id="0" w:name="_Toc161560858"/>
       <w:r>
         <w:lastRenderedPageBreak/>
         <w:t>Overview</w:t>
@@ -1543,7 +1866,7 @@
       <w:pPr>
         <w:pStyle w:val="Heading1"/>
       </w:pPr>
-      <w:bookmarkStart w:id="1" w:name="_Toc159736047"/>
+      <w:bookmarkStart w:id="1" w:name="_Toc161560859"/>
       <w:r>
         <w:t>Milestone</w:t>
       </w:r>
@@ -1556,7 +1879,7 @@
       <w:pPr>
         <w:pStyle w:val="Heading2"/>
       </w:pPr>
-      <w:bookmarkStart w:id="2" w:name="_Toc159736048"/>
+      <w:bookmarkStart w:id="2" w:name="_Toc161560860"/>
       <w:r>
         <w:t xml:space="preserve">M1: </w:t>
       </w:r>
@@ -1575,7 +1898,7 @@
       <w:pPr>
         <w:pStyle w:val="Heading3"/>
       </w:pPr>
-      <w:bookmarkStart w:id="3" w:name="_Toc159736049"/>
+      <w:bookmarkStart w:id="3" w:name="_Toc161560861"/>
       <w:r>
         <w:t>Excel</w:t>
       </w:r>
@@ -1633,7 +1956,7 @@
       <w:pPr>
         <w:pStyle w:val="Heading2"/>
       </w:pPr>
-      <w:bookmarkStart w:id="4" w:name="_Toc159736050"/>
+      <w:bookmarkStart w:id="4" w:name="_Toc161560862"/>
       <w:r>
         <w:t>M2</w:t>
       </w:r>
@@ -1655,7 +1978,7 @@
       <w:pPr>
         <w:pStyle w:val="Heading3"/>
       </w:pPr>
-      <w:bookmarkStart w:id="5" w:name="_Toc159736051"/>
+      <w:bookmarkStart w:id="5" w:name="_Toc161560863"/>
       <w:r>
         <w:t>Excel</w:t>
       </w:r>
@@ -1809,7 +2132,7 @@
       <w:pPr>
         <w:pStyle w:val="Heading3"/>
       </w:pPr>
-      <w:bookmarkStart w:id="6" w:name="_Toc159736052"/>
+      <w:bookmarkStart w:id="6" w:name="_Toc161560864"/>
       <w:r>
         <w:t>PowerPoint</w:t>
       </w:r>
@@ -1820,11 +2143,12 @@
         <w:pStyle w:val="ListParagraph"/>
         <w:numPr>
           <w:ilvl w:val="0"/>
-          <w:numId w:val="21"/>
+          <w:numId w:val="25"/>
         </w:numPr>
-      </w:pPr>
-      <w:r>
-        <w:t>Page Setup</w:t>
+        <w:spacing w:before="0" w:after="0"/>
+      </w:pPr>
+      <w:r>
+        <w:t>Slides Layout - Text</w:t>
       </w:r>
     </w:p>
     <w:p>
@@ -1832,11 +2156,12 @@
         <w:pStyle w:val="ListParagraph"/>
         <w:numPr>
           <w:ilvl w:val="0"/>
-          <w:numId w:val="21"/>
+          <w:numId w:val="25"/>
         </w:numPr>
-      </w:pPr>
-      <w:r>
-        <w:t>Custom Slide Show</w:t>
+        <w:spacing w:before="0" w:after="0"/>
+      </w:pPr>
+      <w:r>
+        <w:t>Font</w:t>
       </w:r>
     </w:p>
     <w:p>
@@ -1844,11 +2169,12 @@
         <w:pStyle w:val="ListParagraph"/>
         <w:numPr>
           <w:ilvl w:val="0"/>
-          <w:numId w:val="21"/>
+          <w:numId w:val="25"/>
         </w:numPr>
-      </w:pPr>
-      <w:r>
-        <w:t>Header and Footer</w:t>
+        <w:spacing w:before="0" w:after="0"/>
+      </w:pPr>
+      <w:r>
+        <w:t>Shapes</w:t>
       </w:r>
     </w:p>
     <w:p>
@@ -1856,11 +2182,12 @@
         <w:pStyle w:val="ListParagraph"/>
         <w:numPr>
           <w:ilvl w:val="0"/>
-          <w:numId w:val="21"/>
+          <w:numId w:val="25"/>
         </w:numPr>
-      </w:pPr>
-      <w:r>
-        <w:t>Design Layouts</w:t>
+        <w:spacing w:before="0" w:after="0"/>
+      </w:pPr>
+      <w:r>
+        <w:t>Header &amp; Footer</w:t>
       </w:r>
     </w:p>
     <w:p>
@@ -1868,19 +2195,42 @@
         <w:pStyle w:val="ListParagraph"/>
         <w:numPr>
           <w:ilvl w:val="0"/>
-          <w:numId w:val="21"/>
+          <w:numId w:val="25"/>
         </w:numPr>
-      </w:pPr>
-      <w:r>
-        <w:t>Text Font Formatting</w:t>
+        <w:spacing w:before="0" w:after="0"/>
+      </w:pPr>
+      <w:r>
+        <w:t>Page Setup</w:t>
+      </w:r>
+    </w:p>
+    <w:p>
+      <w:pPr>
+        <w:pStyle w:val="ListParagraph"/>
+        <w:numPr>
+          <w:ilvl w:val="0"/>
+          <w:numId w:val="25"/>
+        </w:numPr>
+        <w:spacing w:before="0" w:after="0"/>
+      </w:pPr>
+      <w:r>
+        <w:t>Custom Slide Show</w:t>
+      </w:r>
+    </w:p>
+    <w:p>
+      <w:pPr>
+        <w:spacing w:before="0" w:after="0"/>
+      </w:pPr>
+      <w:r>
+        <w:br w:type="page"/>
       </w:r>
     </w:p>
     <w:p>
       <w:pPr>
         <w:pStyle w:val="Heading2"/>
       </w:pPr>
-      <w:bookmarkStart w:id="7" w:name="_Toc159736053"/>
-      <w:r>
+      <w:bookmarkStart w:id="7" w:name="_Toc161560865"/>
+      <w:r>
+        <w:lastRenderedPageBreak/>
         <w:t>M3</w:t>
       </w:r>
       <w:r>
@@ -1901,7 +2251,7 @@
       <w:pPr>
         <w:pStyle w:val="Heading3"/>
       </w:pPr>
-      <w:bookmarkStart w:id="8" w:name="_Toc159736054"/>
+      <w:bookmarkStart w:id="8" w:name="_Toc161560866"/>
       <w:r>
         <w:t>Excel</w:t>
       </w:r>
@@ -1916,7 +2266,7 @@
         </w:numPr>
       </w:pPr>
       <w:r>
-        <w:t>Manual Breaks</w:t>
+        <w:t>Charts</w:t>
       </w:r>
     </w:p>
     <w:p>
@@ -1928,8 +2278,7 @@
         </w:numPr>
       </w:pPr>
       <w:r>
-        <w:lastRenderedPageBreak/>
-        <w:t>Link to external data (Linked table cells)</w:t>
+        <w:t>Hyperlinks</w:t>
       </w:r>
     </w:p>
     <w:p>
@@ -1941,7 +2290,7 @@
         </w:numPr>
       </w:pPr>
       <w:r>
-        <w:t>Special Characters and Formatting Marks</w:t>
+        <w:t>Manual Breaks</w:t>
       </w:r>
     </w:p>
     <w:p>
@@ -1953,7 +2302,7 @@
         </w:numPr>
       </w:pPr>
       <w:r>
-        <w:t>Hyperlinks</w:t>
+        <w:t>OLE Object</w:t>
       </w:r>
     </w:p>
     <w:p>
@@ -1965,86 +2314,14 @@
         </w:numPr>
       </w:pPr>
       <w:r>
-        <w:t>OLE objects</w:t>
-      </w:r>
-    </w:p>
-    <w:p>
-      <w:pPr>
-        <w:pStyle w:val="ListParagraph"/>
-        <w:numPr>
-          <w:ilvl w:val="0"/>
-          <w:numId w:val="17"/>
-        </w:numPr>
-      </w:pPr>
-      <w:r>
-        <w:t>Filters</w:t>
-      </w:r>
-    </w:p>
-    <w:p>
-      <w:pPr>
-        <w:pStyle w:val="ListParagraph"/>
-        <w:numPr>
-          <w:ilvl w:val="0"/>
-          <w:numId w:val="17"/>
-        </w:numPr>
-      </w:pPr>
-      <w:r>
-        <w:t>Sort</w:t>
-      </w:r>
-    </w:p>
-    <w:p>
-      <w:pPr>
-        <w:pStyle w:val="ListParagraph"/>
-        <w:numPr>
-          <w:ilvl w:val="0"/>
-          <w:numId w:val="17"/>
-        </w:numPr>
-      </w:pPr>
-      <w:r>
-        <w:t>Data validation</w:t>
-      </w:r>
-    </w:p>
-    <w:p>
-      <w:pPr>
-        <w:pStyle w:val="ListParagraph"/>
-        <w:numPr>
-          <w:ilvl w:val="0"/>
-          <w:numId w:val="17"/>
-        </w:numPr>
-      </w:pPr>
-      <w:r>
-        <w:t>Data grouping</w:t>
-      </w:r>
-    </w:p>
-    <w:p>
-      <w:pPr>
-        <w:pStyle w:val="ListParagraph"/>
-        <w:numPr>
-          <w:ilvl w:val="0"/>
-          <w:numId w:val="17"/>
-        </w:numPr>
-      </w:pPr>
-      <w:r>
-        <w:t>Data Subtotals</w:t>
-      </w:r>
-    </w:p>
-    <w:p>
-      <w:pPr>
-        <w:pStyle w:val="ListParagraph"/>
-        <w:numPr>
-          <w:ilvl w:val="0"/>
-          <w:numId w:val="17"/>
-        </w:numPr>
-      </w:pPr>
-      <w:r>
-        <w:t>Data Consolidation</w:t>
+        <w:t>Special Character &amp; Formatting Marks</w:t>
       </w:r>
     </w:p>
     <w:p>
       <w:pPr>
         <w:pStyle w:val="Heading3"/>
       </w:pPr>
-      <w:bookmarkStart w:id="9" w:name="_Toc159736055"/>
+      <w:bookmarkStart w:id="9" w:name="_Toc161560867"/>
       <w:r>
         <w:t>PowerPoint</w:t>
       </w:r>
@@ -2059,7 +2336,7 @@
         </w:numPr>
       </w:pPr>
       <w:r>
-        <w:t>Design Layouts</w:t>
+        <w:t>Slide Layout - Text, Picture &amp; Media</w:t>
       </w:r>
     </w:p>
     <w:p>
@@ -2071,7 +2348,7 @@
         </w:numPr>
       </w:pPr>
       <w:r>
-        <w:t>Action</w:t>
+        <w:t>Shapes (continued)</w:t>
       </w:r>
     </w:p>
     <w:p>
@@ -2083,7 +2360,7 @@
         </w:numPr>
       </w:pPr>
       <w:r>
-        <w:t>Object</w:t>
+        <w:t>Actions</w:t>
       </w:r>
     </w:p>
     <w:p>
@@ -2095,14 +2372,26 @@
         </w:numPr>
       </w:pPr>
       <w:r>
-        <w:t>Custom Animation Effects</w:t>
+        <w:t>Object</w:t>
+      </w:r>
+    </w:p>
+    <w:p>
+      <w:pPr>
+        <w:pStyle w:val="ListParagraph"/>
+        <w:numPr>
+          <w:ilvl w:val="0"/>
+          <w:numId w:val="22"/>
+        </w:numPr>
+      </w:pPr>
+      <w:r>
+        <w:t>Custom Animation</w:t>
       </w:r>
     </w:p>
     <w:p>
       <w:pPr>
         <w:pStyle w:val="Heading2"/>
       </w:pPr>
-      <w:bookmarkStart w:id="10" w:name="_Toc159736056"/>
+      <w:bookmarkStart w:id="10" w:name="_Toc161560868"/>
       <w:r>
         <w:t>M4</w:t>
       </w:r>
@@ -2124,7 +2413,7 @@
       <w:pPr>
         <w:pStyle w:val="Heading3"/>
       </w:pPr>
-      <w:bookmarkStart w:id="11" w:name="_Toc159736057"/>
+      <w:bookmarkStart w:id="11" w:name="_Toc161560869"/>
       <w:r>
         <w:t>Excel</w:t>
       </w:r>
@@ -2139,7 +2428,7 @@
         </w:numPr>
       </w:pPr>
       <w:r>
-        <w:t>Change Tracking and Change Marks</w:t>
+        <w:t>Change Tracking</w:t>
       </w:r>
     </w:p>
     <w:p>
@@ -2151,7 +2440,7 @@
         </w:numPr>
       </w:pPr>
       <w:r>
-        <w:t>Advanced Tables ( Scenario tables )</w:t>
+        <w:t>Data Consolidation</w:t>
       </w:r>
     </w:p>
     <w:p>
@@ -2163,7 +2452,7 @@
         </w:numPr>
       </w:pPr>
       <w:r>
-        <w:t>Names and labels for data ranges</w:t>
+        <w:t>Data Grouping</w:t>
       </w:r>
     </w:p>
     <w:p>
@@ -2175,7 +2464,7 @@
         </w:numPr>
       </w:pPr>
       <w:r>
-        <w:t>Database Ranges</w:t>
+        <w:t>Data Validation</w:t>
       </w:r>
     </w:p>
     <w:p>
@@ -2187,44 +2476,44 @@
         </w:numPr>
       </w:pPr>
       <w:r>
-        <w:t>Data Pilot Tables</w:t>
-      </w:r>
-    </w:p>
-    <w:p>
-      <w:pPr>
-        <w:pStyle w:val="Heading3"/>
-      </w:pPr>
-      <w:bookmarkStart w:id="12" w:name="_Toc159736058"/>
-      <w:r>
-        <w:t>Po</w:t>
-      </w:r>
-      <w:r>
-        <w:t>werPoint</w:t>
-      </w:r>
-      <w:bookmarkEnd w:id="12"/>
+        <w:t>Filters</w:t>
+      </w:r>
     </w:p>
     <w:p>
       <w:pPr>
         <w:pStyle w:val="ListParagraph"/>
         <w:numPr>
           <w:ilvl w:val="0"/>
-          <w:numId w:val="23"/>
+          <w:numId w:val="19"/>
         </w:numPr>
       </w:pPr>
       <w:r>
-        <w:t>Setup Show</w:t>
-      </w:r>
+        <w:t>Sort</w:t>
+      </w:r>
+    </w:p>
+    <w:p>
+      <w:pPr>
+        <w:pStyle w:val="Heading3"/>
+      </w:pPr>
+      <w:bookmarkStart w:id="12" w:name="_Toc161560870"/>
+      <w:r>
+        <w:t>Po</w:t>
+      </w:r>
+      <w:r>
+        <w:t>werPoint</w:t>
+      </w:r>
+      <w:bookmarkEnd w:id="12"/>
     </w:p>
     <w:p>
       <w:pPr>
         <w:pStyle w:val="ListParagraph"/>
         <w:numPr>
           <w:ilvl w:val="0"/>
-          <w:numId w:val="23"/>
+          <w:numId w:val="26"/>
         </w:numPr>
       </w:pPr>
       <w:r>
-        <w:t>Design Layouts</w:t>
+        <w:t>Slide Layout - Charts</w:t>
       </w:r>
     </w:p>
     <w:p>
@@ -2232,11 +2521,11 @@
         <w:pStyle w:val="ListParagraph"/>
         <w:numPr>
           <w:ilvl w:val="0"/>
-          <w:numId w:val="23"/>
+          <w:numId w:val="26"/>
         </w:numPr>
       </w:pPr>
       <w:r>
-        <w:t>Themes in the presentation</w:t>
+        <w:t>Paragraph</w:t>
       </w:r>
     </w:p>
     <w:p>
@@ -2244,11 +2533,11 @@
         <w:pStyle w:val="ListParagraph"/>
         <w:numPr>
           <w:ilvl w:val="0"/>
-          <w:numId w:val="23"/>
+          <w:numId w:val="26"/>
         </w:numPr>
       </w:pPr>
       <w:r>
-        <w:t>Slide Master</w:t>
+        <w:t>Shapes (continued)</w:t>
       </w:r>
     </w:p>
     <w:p>
@@ -2256,11 +2545,11 @@
         <w:pStyle w:val="ListParagraph"/>
         <w:numPr>
           <w:ilvl w:val="0"/>
-          <w:numId w:val="23"/>
+          <w:numId w:val="26"/>
         </w:numPr>
       </w:pPr>
       <w:r>
-        <w:t>Handout Master</w:t>
+        <w:t>Photo Album</w:t>
       </w:r>
     </w:p>
     <w:p>
@@ -2268,11 +2557,11 @@
         <w:pStyle w:val="ListParagraph"/>
         <w:numPr>
           <w:ilvl w:val="0"/>
-          <w:numId w:val="23"/>
+          <w:numId w:val="26"/>
         </w:numPr>
       </w:pPr>
       <w:r>
-        <w:t>Notes Master</w:t>
+        <w:t>Text Box</w:t>
       </w:r>
     </w:p>
     <w:p>
@@ -2280,11 +2569,11 @@
         <w:pStyle w:val="ListParagraph"/>
         <w:numPr>
           <w:ilvl w:val="0"/>
-          <w:numId w:val="23"/>
+          <w:numId w:val="26"/>
         </w:numPr>
       </w:pPr>
       <w:r>
-        <w:t>Format Background</w:t>
+        <w:t>Hyperlink</w:t>
       </w:r>
     </w:p>
     <w:p>
@@ -2292,11 +2581,11 @@
         <w:pStyle w:val="ListParagraph"/>
         <w:numPr>
           <w:ilvl w:val="0"/>
-          <w:numId w:val="23"/>
+          <w:numId w:val="26"/>
         </w:numPr>
       </w:pPr>
       <w:r>
-        <w:t>Text, Paragraph, Formatting Indent and Spacing</w:t>
+        <w:t>Movie</w:t>
       </w:r>
     </w:p>
     <w:p>
@@ -2304,11 +2593,11 @@
         <w:pStyle w:val="ListParagraph"/>
         <w:numPr>
           <w:ilvl w:val="0"/>
-          <w:numId w:val="23"/>
+          <w:numId w:val="26"/>
         </w:numPr>
       </w:pPr>
       <w:r>
-        <w:t>Photo Album</w:t>
+        <w:t>Sound</w:t>
       </w:r>
     </w:p>
     <w:p>
@@ -2316,11 +2605,11 @@
         <w:pStyle w:val="ListParagraph"/>
         <w:numPr>
           <w:ilvl w:val="0"/>
-          <w:numId w:val="23"/>
+          <w:numId w:val="26"/>
         </w:numPr>
       </w:pPr>
       <w:r>
-        <w:t>HyperLink</w:t>
+        <w:t>Themes</w:t>
       </w:r>
     </w:p>
     <w:p>
@@ -2328,11 +2617,11 @@
         <w:pStyle w:val="ListParagraph"/>
         <w:numPr>
           <w:ilvl w:val="0"/>
-          <w:numId w:val="23"/>
+          <w:numId w:val="26"/>
         </w:numPr>
       </w:pPr>
       <w:r>
-        <w:t>Movie</w:t>
+        <w:t>Background</w:t>
       </w:r>
     </w:p>
     <w:p>
@@ -2340,11 +2629,11 @@
         <w:pStyle w:val="ListParagraph"/>
         <w:numPr>
           <w:ilvl w:val="0"/>
-          <w:numId w:val="23"/>
+          <w:numId w:val="26"/>
         </w:numPr>
       </w:pPr>
       <w:r>
-        <w:t>Sound</w:t>
+        <w:t>Set Up Slide Show</w:t>
       </w:r>
     </w:p>
     <w:p>
@@ -2352,11 +2641,11 @@
         <w:pStyle w:val="ListParagraph"/>
         <w:numPr>
           <w:ilvl w:val="0"/>
-          <w:numId w:val="23"/>
+          <w:numId w:val="26"/>
         </w:numPr>
       </w:pPr>
       <w:r>
-        <w:t>Color/Grayscale</w:t>
+        <w:t>Presentation View</w:t>
       </w:r>
     </w:p>
     <w:p>
@@ -2364,44 +2653,19 @@
         <w:pStyle w:val="ListParagraph"/>
         <w:numPr>
           <w:ilvl w:val="0"/>
-          <w:numId w:val="23"/>
+          <w:numId w:val="26"/>
         </w:numPr>
       </w:pPr>
       <w:r>
-        <w:t>List numbering and bullets</w:t>
-      </w:r>
-    </w:p>
-    <w:p>
-      <w:pPr>
-        <w:pStyle w:val="ListParagraph"/>
-        <w:numPr>
-          <w:ilvl w:val="0"/>
-          <w:numId w:val="23"/>
-        </w:numPr>
-      </w:pPr>
-      <w:r>
-        <w:t>Buttons</w:t>
-      </w:r>
-    </w:p>
-    <w:p>
-      <w:pPr>
-        <w:pStyle w:val="ListParagraph"/>
-        <w:numPr>
-          <w:ilvl w:val="0"/>
-          <w:numId w:val="23"/>
-        </w:numPr>
-      </w:pPr>
-      <w:r>
-        <w:t>Title Slide</w:t>
+        <w:t>Color/Grayscale</w:t>
       </w:r>
     </w:p>
     <w:p>
       <w:pPr>
         <w:pStyle w:val="Heading2"/>
       </w:pPr>
-      <w:bookmarkStart w:id="13" w:name="_Toc159736059"/>
-      <w:r>
-        <w:lastRenderedPageBreak/>
+      <w:bookmarkStart w:id="13" w:name="_Toc161560871"/>
+      <w:r>
         <w:t>M5</w:t>
       </w:r>
       <w:r>
@@ -2422,7 +2686,7 @@
       <w:pPr>
         <w:pStyle w:val="Heading3"/>
       </w:pPr>
-      <w:bookmarkStart w:id="14" w:name="_Toc159736060"/>
+      <w:bookmarkStart w:id="14" w:name="_Toc161560872"/>
       <w:r>
         <w:t>Excel</w:t>
       </w:r>
@@ -2437,18 +2701,8 @@
         </w:numPr>
       </w:pPr>
       <w:r>
-        <w:t>Charts</w:t>
-      </w:r>
-    </w:p>
-    <w:p>
-      <w:pPr>
-        <w:pStyle w:val="Heading3"/>
-      </w:pPr>
-      <w:bookmarkStart w:id="15" w:name="_Toc159736061"/>
-      <w:r>
-        <w:t>PowerPoint</w:t>
-      </w:r>
-      <w:bookmarkEnd w:id="15"/>
+        <w:t>Advanced Tables (Scenario Tables)</w:t>
+      </w:r>
     </w:p>
     <w:p>
       <w:pPr>
@@ -2459,7 +2713,8 @@
         </w:numPr>
       </w:pPr>
       <w:r>
-        <w:t>Notes</w:t>
+        <w:lastRenderedPageBreak/>
+        <w:t>Data Pilot Tables</w:t>
       </w:r>
     </w:p>
     <w:p>
@@ -2471,14 +2726,72 @@
         </w:numPr>
       </w:pPr>
       <w:r>
-        <w:t>Comment</w:t>
+        <w:t>Names and Labels for Data Ranges</w:t>
+      </w:r>
+    </w:p>
+    <w:p>
+      <w:pPr>
+        <w:pStyle w:val="Heading3"/>
+      </w:pPr>
+      <w:bookmarkStart w:id="15" w:name="_Toc161560873"/>
+      <w:r>
+        <w:t>PowerPoint</w:t>
+      </w:r>
+      <w:bookmarkEnd w:id="15"/>
+    </w:p>
+    <w:p>
+      <w:pPr>
+        <w:pStyle w:val="ListParagraph"/>
+        <w:numPr>
+          <w:ilvl w:val="0"/>
+          <w:numId w:val="27"/>
+        </w:numPr>
+      </w:pPr>
+      <w:r>
+        <w:t>Comments</w:t>
+      </w:r>
+    </w:p>
+    <w:p>
+      <w:pPr>
+        <w:pStyle w:val="ListParagraph"/>
+        <w:numPr>
+          <w:ilvl w:val="0"/>
+          <w:numId w:val="27"/>
+        </w:numPr>
+      </w:pPr>
+      <w:r>
+        <w:t>Notes</w:t>
+      </w:r>
+    </w:p>
+    <w:p>
+      <w:pPr>
+        <w:pStyle w:val="ListParagraph"/>
+        <w:numPr>
+          <w:ilvl w:val="0"/>
+          <w:numId w:val="27"/>
+        </w:numPr>
+      </w:pPr>
+      <w:r>
+        <w:t>Date &amp; Time</w:t>
+      </w:r>
+    </w:p>
+    <w:p>
+      <w:pPr>
+        <w:pStyle w:val="ListParagraph"/>
+        <w:numPr>
+          <w:ilvl w:val="0"/>
+          <w:numId w:val="27"/>
+        </w:numPr>
+      </w:pPr>
+      <w:r>
+        <w:t>Slide Number</w:t>
       </w:r>
     </w:p>
     <w:p>
       <w:pPr>
         <w:pStyle w:val="Heading2"/>
       </w:pPr>
-      <w:bookmarkStart w:id="16" w:name="_Toc159736062"/>
+      <w:bookmarkStart w:id="16" w:name="_Toc161560874"/>
       <w:r>
         <w:t>M6</w:t>
       </w:r>
@@ -2572,7 +2885,7 @@
     </w:r>
     <w:r>
       <w:rPr>
-        <w:lang w:val="fr-FR" w:eastAsia="en-US"/>
+        <w:lang w:val="fr-FR"/>
       </w:rPr>
     </w:r>
     <w:r>
@@ -2612,7 +2925,7 @@
                         <w:sz w:val="16"/>
                         <w:szCs w:val="16"/>
                       </w:rPr>
-                      <w:t>2</w:t>
+                      <w:t>3</w:t>
                     </w:r>
                   </w:fldSimple>
                 </w:p>
@@ -2754,7 +3067,7 @@
     </w:pPr>
     <w:r>
       <w:pict>
-        <v:rect id="_x0000_i1026" style="width:0;height:1.5pt" o:hralign="center" o:hrstd="t" o:hr="t" fillcolor="#9d9da1" stroked="f"/>
+        <v:rect id="_x0000_i1025" style="width:0;height:1.5pt" o:hralign="center" o:hrstd="t" o:hr="t" fillcolor="#9d9da1" stroked="f"/>
       </w:pict>
     </w:r>
   </w:p>
@@ -2768,6 +3081,10 @@
       <w:pStyle w:val="Header"/>
     </w:pPr>
     <w:r>
+      <w:rPr>
+        <w:noProof/>
+        <w:lang w:val="fr-FR"/>
+      </w:rPr>
       <w:drawing>
         <wp:inline distT="0" distB="0" distL="0" distR="0">
           <wp:extent cx="3077845" cy="647065"/>
@@ -3242,6 +3559,440 @@
     </w:lvl>
   </w:abstractNum>
   <w:abstractNum w:abstractNumId="13">
+    <w:nsid w:val="12AA2D4E"/>
+    <w:multiLevelType w:val="hybridMultilevel"/>
+    <w:tmpl w:val="8AA0AF44"/>
+    <w:lvl w:ilvl="0" w:tplc="040C0001">
+      <w:start w:val="1"/>
+      <w:numFmt w:val="bullet"/>
+      <w:lvlText w:val=""/>
+      <w:lvlJc w:val="left"/>
+      <w:pPr>
+        <w:ind w:left="1080" w:hanging="360"/>
+      </w:pPr>
+      <w:rPr>
+        <w:rFonts w:ascii="Symbol" w:hAnsi="Symbol" w:hint="default"/>
+      </w:rPr>
+    </w:lvl>
+    <w:lvl w:ilvl="1" w:tplc="040C0003" w:tentative="1">
+      <w:start w:val="1"/>
+      <w:numFmt w:val="bullet"/>
+      <w:lvlText w:val="o"/>
+      <w:lvlJc w:val="left"/>
+      <w:pPr>
+        <w:ind w:left="1800" w:hanging="360"/>
+      </w:pPr>
+      <w:rPr>
+        <w:rFonts w:ascii="Courier New" w:hAnsi="Courier New" w:cs="Courier New" w:hint="default"/>
+      </w:rPr>
+    </w:lvl>
+    <w:lvl w:ilvl="2" w:tplc="040C0005" w:tentative="1">
+      <w:start w:val="1"/>
+      <w:numFmt w:val="bullet"/>
+      <w:lvlText w:val=""/>
+      <w:lvlJc w:val="left"/>
+      <w:pPr>
+        <w:ind w:left="2520" w:hanging="360"/>
+      </w:pPr>
+      <w:rPr>
+        <w:rFonts w:ascii="Wingdings" w:hAnsi="Wingdings" w:hint="default"/>
+      </w:rPr>
+    </w:lvl>
+    <w:lvl w:ilvl="3" w:tplc="040C0001" w:tentative="1">
+      <w:start w:val="1"/>
+      <w:numFmt w:val="bullet"/>
+      <w:lvlText w:val=""/>
+      <w:lvlJc w:val="left"/>
+      <w:pPr>
+        <w:ind w:left="3240" w:hanging="360"/>
+      </w:pPr>
+      <w:rPr>
+        <w:rFonts w:ascii="Symbol" w:hAnsi="Symbol" w:hint="default"/>
+      </w:rPr>
+    </w:lvl>
+    <w:lvl w:ilvl="4" w:tplc="040C0003" w:tentative="1">
+      <w:start w:val="1"/>
+      <w:numFmt w:val="bullet"/>
+      <w:lvlText w:val="o"/>
+      <w:lvlJc w:val="left"/>
+      <w:pPr>
+        <w:ind w:left="3960" w:hanging="360"/>
+      </w:pPr>
+      <w:rPr>
+        <w:rFonts w:ascii="Courier New" w:hAnsi="Courier New" w:cs="Courier New" w:hint="default"/>
+      </w:rPr>
+    </w:lvl>
+    <w:lvl w:ilvl="5" w:tplc="040C0005" w:tentative="1">
+      <w:start w:val="1"/>
+      <w:numFmt w:val="bullet"/>
+      <w:lvlText w:val=""/>
+      <w:lvlJc w:val="left"/>
+      <w:pPr>
+        <w:ind w:left="4680" w:hanging="360"/>
+      </w:pPr>
+      <w:rPr>
+        <w:rFonts w:ascii="Wingdings" w:hAnsi="Wingdings" w:hint="default"/>
+      </w:rPr>
+    </w:lvl>
+    <w:lvl w:ilvl="6" w:tplc="040C0001" w:tentative="1">
+      <w:start w:val="1"/>
+      <w:numFmt w:val="bullet"/>
+      <w:lvlText w:val=""/>
+      <w:lvlJc w:val="left"/>
+      <w:pPr>
+        <w:ind w:left="5400" w:hanging="360"/>
+      </w:pPr>
+      <w:rPr>
+        <w:rFonts w:ascii="Symbol" w:hAnsi="Symbol" w:hint="default"/>
+      </w:rPr>
+    </w:lvl>
+    <w:lvl w:ilvl="7" w:tplc="040C0003" w:tentative="1">
+      <w:start w:val="1"/>
+      <w:numFmt w:val="bullet"/>
+      <w:lvlText w:val="o"/>
+      <w:lvlJc w:val="left"/>
+      <w:pPr>
+        <w:ind w:left="6120" w:hanging="360"/>
+      </w:pPr>
+      <w:rPr>
+        <w:rFonts w:ascii="Courier New" w:hAnsi="Courier New" w:cs="Courier New" w:hint="default"/>
+      </w:rPr>
+    </w:lvl>
+    <w:lvl w:ilvl="8" w:tplc="040C0005" w:tentative="1">
+      <w:start w:val="1"/>
+      <w:numFmt w:val="bullet"/>
+      <w:lvlText w:val=""/>
+      <w:lvlJc w:val="left"/>
+      <w:pPr>
+        <w:ind w:left="6840" w:hanging="360"/>
+      </w:pPr>
+      <w:rPr>
+        <w:rFonts w:ascii="Wingdings" w:hAnsi="Wingdings" w:hint="default"/>
+      </w:rPr>
+    </w:lvl>
+  </w:abstractNum>
+  <w:abstractNum w:abstractNumId="14">
+    <w:nsid w:val="144B47BC"/>
+    <w:multiLevelType w:val="hybridMultilevel"/>
+    <w:tmpl w:val="9A4A972C"/>
+    <w:lvl w:ilvl="0" w:tplc="040C0001">
+      <w:start w:val="1"/>
+      <w:numFmt w:val="bullet"/>
+      <w:lvlText w:val=""/>
+      <w:lvlJc w:val="left"/>
+      <w:pPr>
+        <w:ind w:left="720" w:hanging="360"/>
+      </w:pPr>
+      <w:rPr>
+        <w:rFonts w:ascii="Symbol" w:hAnsi="Symbol" w:hint="default"/>
+      </w:rPr>
+    </w:lvl>
+    <w:lvl w:ilvl="1" w:tplc="040C0003" w:tentative="1">
+      <w:start w:val="1"/>
+      <w:numFmt w:val="bullet"/>
+      <w:lvlText w:val="o"/>
+      <w:lvlJc w:val="left"/>
+      <w:pPr>
+        <w:ind w:left="1440" w:hanging="360"/>
+      </w:pPr>
+      <w:rPr>
+        <w:rFonts w:ascii="Courier New" w:hAnsi="Courier New" w:cs="Courier New" w:hint="default"/>
+      </w:rPr>
+    </w:lvl>
+    <w:lvl w:ilvl="2" w:tplc="040C0005" w:tentative="1">
+      <w:start w:val="1"/>
+      <w:numFmt w:val="bullet"/>
+      <w:lvlText w:val=""/>
+      <w:lvlJc w:val="left"/>
+      <w:pPr>
+        <w:ind w:left="2160" w:hanging="360"/>
+      </w:pPr>
+      <w:rPr>
+        <w:rFonts w:ascii="Wingdings" w:hAnsi="Wingdings" w:hint="default"/>
+      </w:rPr>
+    </w:lvl>
+    <w:lvl w:ilvl="3" w:tplc="040C0001" w:tentative="1">
+      <w:start w:val="1"/>
+      <w:numFmt w:val="bullet"/>
+      <w:lvlText w:val=""/>
+      <w:lvlJc w:val="left"/>
+      <w:pPr>
+        <w:ind w:left="2880" w:hanging="360"/>
+      </w:pPr>
+      <w:rPr>
+        <w:rFonts w:ascii="Symbol" w:hAnsi="Symbol" w:hint="default"/>
+      </w:rPr>
+    </w:lvl>
+    <w:lvl w:ilvl="4" w:tplc="040C0003" w:tentative="1">
+      <w:start w:val="1"/>
+      <w:numFmt w:val="bullet"/>
+      <w:lvlText w:val="o"/>
+      <w:lvlJc w:val="left"/>
+      <w:pPr>
+        <w:ind w:left="3600" w:hanging="360"/>
+      </w:pPr>
+      <w:rPr>
+        <w:rFonts w:ascii="Courier New" w:hAnsi="Courier New" w:cs="Courier New" w:hint="default"/>
+      </w:rPr>
+    </w:lvl>
+    <w:lvl w:ilvl="5" w:tplc="040C0005" w:tentative="1">
+      <w:start w:val="1"/>
+      <w:numFmt w:val="bullet"/>
+      <w:lvlText w:val=""/>
+      <w:lvlJc w:val="left"/>
+      <w:pPr>
+        <w:ind w:left="4320" w:hanging="360"/>
+      </w:pPr>
+      <w:rPr>
+        <w:rFonts w:ascii="Wingdings" w:hAnsi="Wingdings" w:hint="default"/>
+      </w:rPr>
+    </w:lvl>
+    <w:lvl w:ilvl="6" w:tplc="040C0001" w:tentative="1">
+      <w:start w:val="1"/>
+      <w:numFmt w:val="bullet"/>
+      <w:lvlText w:val=""/>
+      <w:lvlJc w:val="left"/>
+      <w:pPr>
+        <w:ind w:left="5040" w:hanging="360"/>
+      </w:pPr>
+      <w:rPr>
+        <w:rFonts w:ascii="Symbol" w:hAnsi="Symbol" w:hint="default"/>
+      </w:rPr>
+    </w:lvl>
+    <w:lvl w:ilvl="7" w:tplc="040C0003" w:tentative="1">
+      <w:start w:val="1"/>
+      <w:numFmt w:val="bullet"/>
+      <w:lvlText w:val="o"/>
+      <w:lvlJc w:val="left"/>
+      <w:pPr>
+        <w:ind w:left="5760" w:hanging="360"/>
+      </w:pPr>
+      <w:rPr>
+        <w:rFonts w:ascii="Courier New" w:hAnsi="Courier New" w:cs="Courier New" w:hint="default"/>
+      </w:rPr>
+    </w:lvl>
+    <w:lvl w:ilvl="8" w:tplc="040C0005" w:tentative="1">
+      <w:start w:val="1"/>
+      <w:numFmt w:val="bullet"/>
+      <w:lvlText w:val=""/>
+      <w:lvlJc w:val="left"/>
+      <w:pPr>
+        <w:ind w:left="6480" w:hanging="360"/>
+      </w:pPr>
+      <w:rPr>
+        <w:rFonts w:ascii="Wingdings" w:hAnsi="Wingdings" w:hint="default"/>
+      </w:rPr>
+    </w:lvl>
+  </w:abstractNum>
+  <w:abstractNum w:abstractNumId="15">
+    <w:nsid w:val="151F7D69"/>
+    <w:multiLevelType w:val="hybridMultilevel"/>
+    <w:tmpl w:val="CC5C8A56"/>
+    <w:lvl w:ilvl="0" w:tplc="040C0001">
+      <w:start w:val="1"/>
+      <w:numFmt w:val="bullet"/>
+      <w:lvlText w:val=""/>
+      <w:lvlJc w:val="left"/>
+      <w:pPr>
+        <w:ind w:left="720" w:hanging="360"/>
+      </w:pPr>
+      <w:rPr>
+        <w:rFonts w:ascii="Symbol" w:hAnsi="Symbol" w:hint="default"/>
+      </w:rPr>
+    </w:lvl>
+    <w:lvl w:ilvl="1" w:tplc="040C0003" w:tentative="1">
+      <w:start w:val="1"/>
+      <w:numFmt w:val="bullet"/>
+      <w:lvlText w:val="o"/>
+      <w:lvlJc w:val="left"/>
+      <w:pPr>
+        <w:ind w:left="1440" w:hanging="360"/>
+      </w:pPr>
+      <w:rPr>
+        <w:rFonts w:ascii="Courier New" w:hAnsi="Courier New" w:cs="Courier New" w:hint="default"/>
+      </w:rPr>
+    </w:lvl>
+    <w:lvl w:ilvl="2" w:tplc="040C0005" w:tentative="1">
+      <w:start w:val="1"/>
+      <w:numFmt w:val="bullet"/>
+      <w:lvlText w:val=""/>
+      <w:lvlJc w:val="left"/>
+      <w:pPr>
+        <w:ind w:left="2160" w:hanging="360"/>
+      </w:pPr>
+      <w:rPr>
+        <w:rFonts w:ascii="Wingdings" w:hAnsi="Wingdings" w:hint="default"/>
+      </w:rPr>
+    </w:lvl>
+    <w:lvl w:ilvl="3" w:tplc="040C0001" w:tentative="1">
+      <w:start w:val="1"/>
+      <w:numFmt w:val="bullet"/>
+      <w:lvlText w:val=""/>
+      <w:lvlJc w:val="left"/>
+      <w:pPr>
+        <w:ind w:left="2880" w:hanging="360"/>
+      </w:pPr>
+      <w:rPr>
+        <w:rFonts w:ascii="Symbol" w:hAnsi="Symbol" w:hint="default"/>
+      </w:rPr>
+    </w:lvl>
+    <w:lvl w:ilvl="4" w:tplc="040C0003" w:tentative="1">
+      <w:start w:val="1"/>
+      <w:numFmt w:val="bullet"/>
+      <w:lvlText w:val="o"/>
+      <w:lvlJc w:val="left"/>
+      <w:pPr>
+        <w:ind w:left="3600" w:hanging="360"/>
+      </w:pPr>
+      <w:rPr>
+        <w:rFonts w:ascii="Courier New" w:hAnsi="Courier New" w:cs="Courier New" w:hint="default"/>
+      </w:rPr>
+    </w:lvl>
+    <w:lvl w:ilvl="5" w:tplc="040C0005" w:tentative="1">
+      <w:start w:val="1"/>
+      <w:numFmt w:val="bullet"/>
+      <w:lvlText w:val=""/>
+      <w:lvlJc w:val="left"/>
+      <w:pPr>
+        <w:ind w:left="4320" w:hanging="360"/>
+      </w:pPr>
+      <w:rPr>
+        <w:rFonts w:ascii="Wingdings" w:hAnsi="Wingdings" w:hint="default"/>
+      </w:rPr>
+    </w:lvl>
+    <w:lvl w:ilvl="6" w:tplc="040C0001" w:tentative="1">
+      <w:start w:val="1"/>
+      <w:numFmt w:val="bullet"/>
+      <w:lvlText w:val=""/>
+      <w:lvlJc w:val="left"/>
+      <w:pPr>
+        <w:ind w:left="5040" w:hanging="360"/>
+      </w:pPr>
+      <w:rPr>
+        <w:rFonts w:ascii="Symbol" w:hAnsi="Symbol" w:hint="default"/>
+      </w:rPr>
+    </w:lvl>
+    <w:lvl w:ilvl="7" w:tplc="040C0003" w:tentative="1">
+      <w:start w:val="1"/>
+      <w:numFmt w:val="bullet"/>
+      <w:lvlText w:val="o"/>
+      <w:lvlJc w:val="left"/>
+      <w:pPr>
+        <w:ind w:left="5760" w:hanging="360"/>
+      </w:pPr>
+      <w:rPr>
+        <w:rFonts w:ascii="Courier New" w:hAnsi="Courier New" w:cs="Courier New" w:hint="default"/>
+      </w:rPr>
+    </w:lvl>
+    <w:lvl w:ilvl="8" w:tplc="040C0005" w:tentative="1">
+      <w:start w:val="1"/>
+      <w:numFmt w:val="bullet"/>
+      <w:lvlText w:val=""/>
+      <w:lvlJc w:val="left"/>
+      <w:pPr>
+        <w:ind w:left="6480" w:hanging="360"/>
+      </w:pPr>
+      <w:rPr>
+        <w:rFonts w:ascii="Wingdings" w:hAnsi="Wingdings" w:hint="default"/>
+      </w:rPr>
+    </w:lvl>
+  </w:abstractNum>
+  <w:abstractNum w:abstractNumId="16">
+    <w:nsid w:val="17110C21"/>
+    <w:multiLevelType w:val="multilevel"/>
+    <w:tmpl w:val="040C0025"/>
+    <w:lvl w:ilvl="0">
+      <w:start w:val="1"/>
+      <w:numFmt w:val="decimal"/>
+      <w:pStyle w:val="Heading1"/>
+      <w:lvlText w:val="%1"/>
+      <w:lvlJc w:val="left"/>
+      <w:pPr>
+        <w:ind w:left="432" w:hanging="432"/>
+      </w:pPr>
+    </w:lvl>
+    <w:lvl w:ilvl="1">
+      <w:start w:val="1"/>
+      <w:numFmt w:val="decimal"/>
+      <w:pStyle w:val="Heading2"/>
+      <w:lvlText w:val="%1.%2"/>
+      <w:lvlJc w:val="left"/>
+      <w:pPr>
+        <w:ind w:left="576" w:hanging="576"/>
+      </w:pPr>
+    </w:lvl>
+    <w:lvl w:ilvl="2">
+      <w:start w:val="1"/>
+      <w:numFmt w:val="decimal"/>
+      <w:pStyle w:val="Heading3"/>
+      <w:lvlText w:val="%1.%2.%3"/>
+      <w:lvlJc w:val="left"/>
+      <w:pPr>
+        <w:ind w:left="720" w:hanging="720"/>
+      </w:pPr>
+    </w:lvl>
+    <w:lvl w:ilvl="3">
+      <w:start w:val="1"/>
+      <w:numFmt w:val="decimal"/>
+      <w:pStyle w:val="Heading4"/>
+      <w:lvlText w:val="%1.%2.%3.%4"/>
+      <w:lvlJc w:val="left"/>
+      <w:pPr>
+        <w:ind w:left="864" w:hanging="864"/>
+      </w:pPr>
+    </w:lvl>
+    <w:lvl w:ilvl="4">
+      <w:start w:val="1"/>
+      <w:numFmt w:val="decimal"/>
+      <w:pStyle w:val="Heading5"/>
+      <w:lvlText w:val="%1.%2.%3.%4.%5"/>
+      <w:lvlJc w:val="left"/>
+      <w:pPr>
+        <w:ind w:left="1008" w:hanging="1008"/>
+      </w:pPr>
+    </w:lvl>
+    <w:lvl w:ilvl="5">
+      <w:start w:val="1"/>
+      <w:numFmt w:val="decimal"/>
+      <w:pStyle w:val="Heading6"/>
+      <w:lvlText w:val="%1.%2.%3.%4.%5.%6"/>
+      <w:lvlJc w:val="left"/>
+      <w:pPr>
+        <w:ind w:left="1152" w:hanging="1152"/>
+      </w:pPr>
+    </w:lvl>
+    <w:lvl w:ilvl="6">
+      <w:start w:val="1"/>
+      <w:numFmt w:val="decimal"/>
+      <w:pStyle w:val="Heading7"/>
+      <w:lvlText w:val="%1.%2.%3.%4.%5.%6.%7"/>
+      <w:lvlJc w:val="left"/>
+      <w:pPr>
+        <w:ind w:left="1296" w:hanging="1296"/>
+      </w:pPr>
+    </w:lvl>
+    <w:lvl w:ilvl="7">
+      <w:start w:val="1"/>
+      <w:numFmt w:val="decimal"/>
+      <w:pStyle w:val="Heading8"/>
+      <w:lvlText w:val="%1.%2.%3.%4.%5.%6.%7.%8"/>
+      <w:lvlJc w:val="left"/>
+      <w:pPr>
+        <w:ind w:left="1440" w:hanging="1440"/>
+      </w:pPr>
+    </w:lvl>
+    <w:lvl w:ilvl="8">
+      <w:start w:val="1"/>
+      <w:numFmt w:val="decimal"/>
+      <w:pStyle w:val="Heading9"/>
+      <w:lvlText w:val="%1.%2.%3.%4.%5.%6.%7.%8.%9"/>
+      <w:lvlJc w:val="left"/>
+      <w:pPr>
+        <w:ind w:left="1584" w:hanging="1584"/>
+      </w:pPr>
+    </w:lvl>
+  </w:abstractNum>
+  <w:abstractNum w:abstractNumId="17">
     <w:nsid w:val="18371CF8"/>
     <w:multiLevelType w:val="hybridMultilevel"/>
     <w:tmpl w:val="560ED8B2"/>
@@ -3380,7 +4131,7 @@
       </w:rPr>
     </w:lvl>
   </w:abstractNum>
-  <w:abstractNum w:abstractNumId="14">
+  <w:abstractNum w:abstractNumId="18">
     <w:nsid w:val="1A4C0BCA"/>
     <w:multiLevelType w:val="hybridMultilevel"/>
     <w:tmpl w:val="74B6F9DA"/>
@@ -3519,7 +4270,7 @@
       </w:rPr>
     </w:lvl>
   </w:abstractNum>
-  <w:abstractNum w:abstractNumId="15">
+  <w:abstractNum w:abstractNumId="19">
     <w:nsid w:val="24DE2330"/>
     <w:multiLevelType w:val="hybridMultilevel"/>
     <w:tmpl w:val="4DB8DC84"/>
@@ -3632,7 +4383,7 @@
       </w:rPr>
     </w:lvl>
   </w:abstractNum>
-  <w:abstractNum w:abstractNumId="16">
+  <w:abstractNum w:abstractNumId="20">
     <w:nsid w:val="27DD76A0"/>
     <w:multiLevelType w:val="hybridMultilevel"/>
     <w:tmpl w:val="4DB0D63C"/>
@@ -3745,7 +4496,7 @@
       </w:rPr>
     </w:lvl>
   </w:abstractNum>
-  <w:abstractNum w:abstractNumId="17">
+  <w:abstractNum w:abstractNumId="21">
     <w:nsid w:val="2F520EF6"/>
     <w:multiLevelType w:val="hybridMultilevel"/>
     <w:tmpl w:val="4AB6B78E"/>
@@ -3858,7 +4609,7 @@
       </w:rPr>
     </w:lvl>
   </w:abstractNum>
-  <w:abstractNum w:abstractNumId="18">
+  <w:abstractNum w:abstractNumId="22">
     <w:nsid w:val="3BBE37E7"/>
     <w:multiLevelType w:val="hybridMultilevel"/>
     <w:tmpl w:val="D3923E04"/>
@@ -3971,7 +4722,7 @@
       </w:rPr>
     </w:lvl>
   </w:abstractNum>
-  <w:abstractNum w:abstractNumId="19">
+  <w:abstractNum w:abstractNumId="23">
     <w:nsid w:val="6C5E1DE4"/>
     <w:multiLevelType w:val="hybridMultilevel"/>
     <w:tmpl w:val="B6E2A686"/>
@@ -4084,7 +4835,7 @@
       </w:rPr>
     </w:lvl>
   </w:abstractNum>
-  <w:abstractNum w:abstractNumId="20">
+  <w:abstractNum w:abstractNumId="24">
     <w:nsid w:val="75F760E9"/>
     <w:multiLevelType w:val="hybridMultilevel"/>
     <w:tmpl w:val="0A78076C"/>
@@ -4197,7 +4948,7 @@
       </w:rPr>
     </w:lvl>
   </w:abstractNum>
-  <w:abstractNum w:abstractNumId="21">
+  <w:abstractNum w:abstractNumId="25">
     <w:nsid w:val="775D71FE"/>
     <w:multiLevelType w:val="hybridMultilevel"/>
     <w:tmpl w:val="F1C6D352"/>
@@ -4310,7 +5061,7 @@
       </w:rPr>
     </w:lvl>
   </w:abstractNum>
-  <w:abstractNum w:abstractNumId="22">
+  <w:abstractNum w:abstractNumId="26">
     <w:nsid w:val="7AEA2A18"/>
     <w:multiLevelType w:val="hybridMultilevel"/>
     <w:tmpl w:val="31EA3B3E"/>
@@ -4438,10 +5189,10 @@
     </w:lvlOverride>
   </w:num>
   <w:num w:numId="2">
-    <w:abstractNumId w:val="14"/>
+    <w:abstractNumId w:val="18"/>
   </w:num>
   <w:num w:numId="3">
-    <w:abstractNumId w:val="13"/>
+    <w:abstractNumId w:val="17"/>
   </w:num>
   <w:num w:numId="4">
     <w:abstractNumId w:val="9"/>
@@ -4474,34 +5225,46 @@
     <w:abstractNumId w:val="0"/>
   </w:num>
   <w:num w:numId="14">
-    <w:abstractNumId w:val="17"/>
+    <w:abstractNumId w:val="21"/>
   </w:num>
   <w:num w:numId="15">
-    <w:abstractNumId w:val="16"/>
+    <w:abstractNumId w:val="20"/>
   </w:num>
   <w:num w:numId="16">
+    <w:abstractNumId w:val="23"/>
+  </w:num>
+  <w:num w:numId="17">
+    <w:abstractNumId w:val="25"/>
+  </w:num>
+  <w:num w:numId="18">
     <w:abstractNumId w:val="19"/>
   </w:num>
-  <w:num w:numId="17">
-    <w:abstractNumId w:val="21"/>
-  </w:num>
-  <w:num w:numId="18">
-    <w:abstractNumId w:val="15"/>
-  </w:num>
   <w:num w:numId="19">
-    <w:abstractNumId w:val="20"/>
+    <w:abstractNumId w:val="24"/>
   </w:num>
   <w:num w:numId="20">
-    <w:abstractNumId w:val="18"/>
+    <w:abstractNumId w:val="22"/>
   </w:num>
   <w:num w:numId="21">
     <w:abstractNumId w:val="12"/>
   </w:num>
   <w:num w:numId="22">
-    <w:abstractNumId w:val="22"/>
+    <w:abstractNumId w:val="26"/>
   </w:num>
   <w:num w:numId="23">
     <w:abstractNumId w:val="11"/>
+  </w:num>
+  <w:num w:numId="24">
+    <w:abstractNumId w:val="16"/>
+  </w:num>
+  <w:num w:numId="25">
+    <w:abstractNumId w:val="15"/>
+  </w:num>
+  <w:num w:numId="26">
+    <w:abstractNumId w:val="13"/>
+  </w:num>
+  <w:num w:numId="27">
+    <w:abstractNumId w:val="14"/>
   </w:num>
 </w:numbering>
 </file>
@@ -4673,6 +5436,9 @@
     <w:pPr>
       <w:keepNext/>
       <w:keepLines/>
+      <w:numPr>
+        <w:numId w:val="24"/>
+      </w:numPr>
       <w:spacing w:before="480"/>
       <w:outlineLvl w:val="0"/>
     </w:pPr>
@@ -4696,6 +5462,10 @@
     <w:pPr>
       <w:keepNext/>
       <w:keepLines/>
+      <w:numPr>
+        <w:ilvl w:val="1"/>
+        <w:numId w:val="24"/>
+      </w:numPr>
       <w:spacing w:before="200"/>
       <w:outlineLvl w:val="1"/>
     </w:pPr>
@@ -4719,6 +5489,10 @@
     <w:pPr>
       <w:keepNext/>
       <w:keepLines/>
+      <w:numPr>
+        <w:ilvl w:val="2"/>
+        <w:numId w:val="24"/>
+      </w:numPr>
       <w:spacing w:before="200"/>
       <w:outlineLvl w:val="2"/>
     </w:pPr>
@@ -4729,13 +5503,175 @@
       <w:color w:val="4F81BD" w:themeColor="accent1"/>
     </w:rPr>
   </w:style>
+  <w:style w:type="paragraph" w:styleId="Heading4">
+    <w:name w:val="heading 4"/>
+    <w:basedOn w:val="Normal"/>
+    <w:next w:val="Normal"/>
+    <w:link w:val="Heading4Char"/>
+    <w:semiHidden/>
+    <w:unhideWhenUsed/>
+    <w:qFormat/>
+    <w:rsid w:val="00CC1F8A"/>
+    <w:pPr>
+      <w:keepNext/>
+      <w:keepLines/>
+      <w:numPr>
+        <w:ilvl w:val="3"/>
+        <w:numId w:val="24"/>
+      </w:numPr>
+      <w:spacing w:before="200" w:after="0"/>
+      <w:outlineLvl w:val="3"/>
+    </w:pPr>
+    <w:rPr>
+      <w:rFonts w:asciiTheme="majorHAnsi" w:eastAsiaTheme="majorEastAsia" w:hAnsiTheme="majorHAnsi" w:cstheme="majorBidi"/>
+      <w:b/>
+      <w:bCs/>
+      <w:i/>
+      <w:iCs/>
+      <w:color w:val="4F81BD" w:themeColor="accent1"/>
+    </w:rPr>
+  </w:style>
+  <w:style w:type="paragraph" w:styleId="Heading5">
+    <w:name w:val="heading 5"/>
+    <w:basedOn w:val="Normal"/>
+    <w:next w:val="Normal"/>
+    <w:link w:val="Heading5Char"/>
+    <w:semiHidden/>
+    <w:unhideWhenUsed/>
+    <w:qFormat/>
+    <w:rsid w:val="00CC1F8A"/>
+    <w:pPr>
+      <w:keepNext/>
+      <w:keepLines/>
+      <w:numPr>
+        <w:ilvl w:val="4"/>
+        <w:numId w:val="24"/>
+      </w:numPr>
+      <w:spacing w:before="200" w:after="0"/>
+      <w:outlineLvl w:val="4"/>
+    </w:pPr>
+    <w:rPr>
+      <w:rFonts w:asciiTheme="majorHAnsi" w:eastAsiaTheme="majorEastAsia" w:hAnsiTheme="majorHAnsi" w:cstheme="majorBidi"/>
+      <w:color w:val="243F60" w:themeColor="accent1" w:themeShade="7F"/>
+    </w:rPr>
+  </w:style>
+  <w:style w:type="paragraph" w:styleId="Heading6">
+    <w:name w:val="heading 6"/>
+    <w:basedOn w:val="Normal"/>
+    <w:next w:val="Normal"/>
+    <w:link w:val="Heading6Char"/>
+    <w:semiHidden/>
+    <w:unhideWhenUsed/>
+    <w:qFormat/>
+    <w:rsid w:val="00CC1F8A"/>
+    <w:pPr>
+      <w:keepNext/>
+      <w:keepLines/>
+      <w:numPr>
+        <w:ilvl w:val="5"/>
+        <w:numId w:val="24"/>
+      </w:numPr>
+      <w:spacing w:before="200" w:after="0"/>
+      <w:outlineLvl w:val="5"/>
+    </w:pPr>
+    <w:rPr>
+      <w:rFonts w:asciiTheme="majorHAnsi" w:eastAsiaTheme="majorEastAsia" w:hAnsiTheme="majorHAnsi" w:cstheme="majorBidi"/>
+      <w:i/>
+      <w:iCs/>
+      <w:color w:val="243F60" w:themeColor="accent1" w:themeShade="7F"/>
+    </w:rPr>
+  </w:style>
+  <w:style w:type="paragraph" w:styleId="Heading7">
+    <w:name w:val="heading 7"/>
+    <w:basedOn w:val="Normal"/>
+    <w:next w:val="Normal"/>
+    <w:link w:val="Heading7Char"/>
+    <w:semiHidden/>
+    <w:unhideWhenUsed/>
+    <w:qFormat/>
+    <w:rsid w:val="00CC1F8A"/>
+    <w:pPr>
+      <w:keepNext/>
+      <w:keepLines/>
+      <w:numPr>
+        <w:ilvl w:val="6"/>
+        <w:numId w:val="24"/>
+      </w:numPr>
+      <w:spacing w:before="200" w:after="0"/>
+      <w:outlineLvl w:val="6"/>
+    </w:pPr>
+    <w:rPr>
+      <w:rFonts w:asciiTheme="majorHAnsi" w:eastAsiaTheme="majorEastAsia" w:hAnsiTheme="majorHAnsi" w:cstheme="majorBidi"/>
+      <w:i/>
+      <w:iCs/>
+      <w:color w:val="404040" w:themeColor="text1" w:themeTint="BF"/>
+    </w:rPr>
+  </w:style>
+  <w:style w:type="paragraph" w:styleId="Heading8">
+    <w:name w:val="heading 8"/>
+    <w:basedOn w:val="Normal"/>
+    <w:next w:val="Normal"/>
+    <w:link w:val="Heading8Char"/>
+    <w:semiHidden/>
+    <w:unhideWhenUsed/>
+    <w:qFormat/>
+    <w:rsid w:val="00CC1F8A"/>
+    <w:pPr>
+      <w:keepNext/>
+      <w:keepLines/>
+      <w:numPr>
+        <w:ilvl w:val="7"/>
+        <w:numId w:val="24"/>
+      </w:numPr>
+      <w:spacing w:before="200" w:after="0"/>
+      <w:outlineLvl w:val="7"/>
+    </w:pPr>
+    <w:rPr>
+      <w:rFonts w:asciiTheme="majorHAnsi" w:eastAsiaTheme="majorEastAsia" w:hAnsiTheme="majorHAnsi" w:cstheme="majorBidi"/>
+      <w:color w:val="404040" w:themeColor="text1" w:themeTint="BF"/>
+      <w:sz w:val="20"/>
+      <w:szCs w:val="20"/>
+    </w:rPr>
+  </w:style>
+  <w:style w:type="paragraph" w:styleId="Heading9">
+    <w:name w:val="heading 9"/>
+    <w:basedOn w:val="Normal"/>
+    <w:next w:val="Normal"/>
+    <w:link w:val="Heading9Char"/>
+    <w:semiHidden/>
+    <w:unhideWhenUsed/>
+    <w:qFormat/>
+    <w:rsid w:val="00CC1F8A"/>
+    <w:pPr>
+      <w:keepNext/>
+      <w:keepLines/>
+      <w:numPr>
+        <w:ilvl w:val="8"/>
+        <w:numId w:val="24"/>
+      </w:numPr>
+      <w:spacing w:before="200" w:after="0"/>
+      <w:outlineLvl w:val="8"/>
+    </w:pPr>
+    <w:rPr>
+      <w:rFonts w:asciiTheme="majorHAnsi" w:eastAsiaTheme="majorEastAsia" w:hAnsiTheme="majorHAnsi" w:cstheme="majorBidi"/>
+      <w:i/>
+      <w:iCs/>
+      <w:color w:val="404040" w:themeColor="text1" w:themeTint="BF"/>
+      <w:sz w:val="20"/>
+      <w:szCs w:val="20"/>
+    </w:rPr>
+  </w:style>
   <w:style w:type="character" w:default="1" w:styleId="DefaultParagraphFont">
     <w:name w:val="Default Paragraph Font"/>
-    <w:semiHidden/>
+    <w:uiPriority w:val="1"/>
+    <w:unhideWhenUsed/>
   </w:style>
   <w:style w:type="table" w:default="1" w:styleId="TableNormal">
     <w:name w:val="Normal Table"/>
+    <w:uiPriority w:val="99"/>
     <w:semiHidden/>
+    <w:unhideWhenUsed/>
+    <w:qFormat/>
     <w:tblPr>
       <w:tblInd w:w="0" w:type="dxa"/>
       <w:tblCellMar>
@@ -4748,7 +5684,9 @@
   </w:style>
   <w:style w:type="numbering" w:default="1" w:styleId="NoList">
     <w:name w:val="No List"/>
+    <w:uiPriority w:val="99"/>
     <w:semiHidden/>
+    <w:unhideWhenUsed/>
   </w:style>
   <w:style w:type="paragraph" w:styleId="Header">
     <w:name w:val="header"/>
@@ -4958,78 +5896,102 @@
       <w:color w:val="808080"/>
     </w:rPr>
   </w:style>
+  <w:style w:type="character" w:customStyle="1" w:styleId="Heading4Char">
+    <w:name w:val="Heading 4 Char"/>
+    <w:basedOn w:val="DefaultParagraphFont"/>
+    <w:link w:val="Heading4"/>
+    <w:semiHidden/>
+    <w:rsid w:val="00CC1F8A"/>
+    <w:rPr>
+      <w:rFonts w:asciiTheme="majorHAnsi" w:eastAsiaTheme="majorEastAsia" w:hAnsiTheme="majorHAnsi" w:cstheme="majorBidi"/>
+      <w:b/>
+      <w:bCs/>
+      <w:i/>
+      <w:iCs/>
+      <w:color w:val="4F81BD" w:themeColor="accent1"/>
+      <w:sz w:val="24"/>
+      <w:szCs w:val="24"/>
+      <w:lang w:val="en-US"/>
+    </w:rPr>
+  </w:style>
+  <w:style w:type="character" w:customStyle="1" w:styleId="Heading5Char">
+    <w:name w:val="Heading 5 Char"/>
+    <w:basedOn w:val="DefaultParagraphFont"/>
+    <w:link w:val="Heading5"/>
+    <w:semiHidden/>
+    <w:rsid w:val="00CC1F8A"/>
+    <w:rPr>
+      <w:rFonts w:asciiTheme="majorHAnsi" w:eastAsiaTheme="majorEastAsia" w:hAnsiTheme="majorHAnsi" w:cstheme="majorBidi"/>
+      <w:color w:val="243F60" w:themeColor="accent1" w:themeShade="7F"/>
+      <w:sz w:val="24"/>
+      <w:szCs w:val="24"/>
+      <w:lang w:val="en-US"/>
+    </w:rPr>
+  </w:style>
+  <w:style w:type="character" w:customStyle="1" w:styleId="Heading6Char">
+    <w:name w:val="Heading 6 Char"/>
+    <w:basedOn w:val="DefaultParagraphFont"/>
+    <w:link w:val="Heading6"/>
+    <w:semiHidden/>
+    <w:rsid w:val="00CC1F8A"/>
+    <w:rPr>
+      <w:rFonts w:asciiTheme="majorHAnsi" w:eastAsiaTheme="majorEastAsia" w:hAnsiTheme="majorHAnsi" w:cstheme="majorBidi"/>
+      <w:i/>
+      <w:iCs/>
+      <w:color w:val="243F60" w:themeColor="accent1" w:themeShade="7F"/>
+      <w:sz w:val="24"/>
+      <w:szCs w:val="24"/>
+      <w:lang w:val="en-US"/>
+    </w:rPr>
+  </w:style>
+  <w:style w:type="character" w:customStyle="1" w:styleId="Heading7Char">
+    <w:name w:val="Heading 7 Char"/>
+    <w:basedOn w:val="DefaultParagraphFont"/>
+    <w:link w:val="Heading7"/>
+    <w:semiHidden/>
+    <w:rsid w:val="00CC1F8A"/>
+    <w:rPr>
+      <w:rFonts w:asciiTheme="majorHAnsi" w:eastAsiaTheme="majorEastAsia" w:hAnsiTheme="majorHAnsi" w:cstheme="majorBidi"/>
+      <w:i/>
+      <w:iCs/>
+      <w:color w:val="404040" w:themeColor="text1" w:themeTint="BF"/>
+      <w:sz w:val="24"/>
+      <w:szCs w:val="24"/>
+      <w:lang w:val="en-US"/>
+    </w:rPr>
+  </w:style>
+  <w:style w:type="character" w:customStyle="1" w:styleId="Heading8Char">
+    <w:name w:val="Heading 8 Char"/>
+    <w:basedOn w:val="DefaultParagraphFont"/>
+    <w:link w:val="Heading8"/>
+    <w:semiHidden/>
+    <w:rsid w:val="00CC1F8A"/>
+    <w:rPr>
+      <w:rFonts w:asciiTheme="majorHAnsi" w:eastAsiaTheme="majorEastAsia" w:hAnsiTheme="majorHAnsi" w:cstheme="majorBidi"/>
+      <w:color w:val="404040" w:themeColor="text1" w:themeTint="BF"/>
+      <w:lang w:val="en-US"/>
+    </w:rPr>
+  </w:style>
+  <w:style w:type="character" w:customStyle="1" w:styleId="Heading9Char">
+    <w:name w:val="Heading 9 Char"/>
+    <w:basedOn w:val="DefaultParagraphFont"/>
+    <w:link w:val="Heading9"/>
+    <w:semiHidden/>
+    <w:rsid w:val="00CC1F8A"/>
+    <w:rPr>
+      <w:rFonts w:asciiTheme="majorHAnsi" w:eastAsiaTheme="majorEastAsia" w:hAnsiTheme="majorHAnsi" w:cstheme="majorBidi"/>
+      <w:i/>
+      <w:iCs/>
+      <w:color w:val="404040" w:themeColor="text1" w:themeTint="BF"/>
+      <w:lang w:val="en-US"/>
+    </w:rPr>
+  </w:style>
 </w:styles>
 </file>
 
 <file path=word/glossary/document.xml><?xml version="1.0" encoding="utf-8"?>
 <w:glossaryDocument xmlns:ve="http://schemas.openxmlformats.org/markup-compatibility/2006" xmlns:o="urn:schemas-microsoft-com:office:office" xmlns:r="http://schemas.openxmlformats.org/officeDocument/2006/relationships" xmlns:m="http://schemas.openxmlformats.org/officeDocument/2006/math" xmlns:v="urn:schemas-microsoft-com:vml" xmlns:wp="http://schemas.openxmlformats.org/drawingml/2006/wordprocessingDrawing" xmlns:w10="urn:schemas-microsoft-com:office:word" xmlns:w="http://schemas.openxmlformats.org/wordprocessingml/2006/main" xmlns:wne="http://schemas.microsoft.com/office/word/2006/wordml">
   <w:docParts>
-    <w:docPart>
-      <w:docPartPr>
-        <w:name w:val="618A0CBC99504CC18E566CCF128DEBD5"/>
-        <w:category>
-          <w:name w:val="General"/>
-          <w:gallery w:val="placeholder"/>
-        </w:category>
-        <w:types>
-          <w:type w:val="bbPlcHdr"/>
-        </w:types>
-        <w:behaviors>
-          <w:behavior w:val="content"/>
-        </w:behaviors>
-        <w:guid w:val="{3EE48CA5-09A1-4009-97F1-98EFF03C6F54}"/>
-      </w:docPartPr>
-      <w:docPartBody>
-        <w:p>
-          <w:pPr>
-            <w:pStyle w:val="618A0CBC99504CC18E566CCF128DEBD5"/>
-          </w:pPr>
-          <w:r>
-            <w:rPr>
-              <w:b/>
-              <w:bCs/>
-              <w:color w:val="1F497D" w:themeColor="text2"/>
-              <w:sz w:val="72"/>
-              <w:szCs w:val="72"/>
-            </w:rPr>
-            <w:t>[Type the document title]</w:t>
-          </w:r>
-        </w:p>
-      </w:docPartBody>
-    </w:docPart>
-    <w:docPart>
-      <w:docPartPr>
-        <w:name w:val="99DE43C36FA945789A5D5543EA081FFB"/>
-        <w:category>
-          <w:name w:val="General"/>
-          <w:gallery w:val="placeholder"/>
-        </w:category>
-        <w:types>
-          <w:type w:val="bbPlcHdr"/>
-        </w:types>
-        <w:behaviors>
-          <w:behavior w:val="content"/>
-        </w:behaviors>
-        <w:guid w:val="{2F7E9DE2-BF3A-4250-B544-8924A033870D}"/>
-      </w:docPartPr>
-      <w:docPartBody>
-        <w:p>
-          <w:pPr>
-            <w:pStyle w:val="99DE43C36FA945789A5D5543EA081FFB"/>
-          </w:pPr>
-          <w:r>
-            <w:rPr>
-              <w:b/>
-              <w:bCs/>
-              <w:color w:val="808080" w:themeColor="text1" w:themeTint="7F"/>
-              <w:sz w:val="32"/>
-              <w:szCs w:val="32"/>
-            </w:rPr>
-            <w:t>[Type the author name]</w:t>
-          </w:r>
-        </w:p>
-      </w:docPartBody>
-    </w:docPart>
     <w:docPart>
       <w:docPartPr>
         <w:name w:val="C725D68B2BD24592884FFEB834B5395B"/>
@@ -5100,7 +6062,7 @@
     <w:charset w:val="00"/>
     <w:family w:val="roman"/>
     <w:pitch w:val="variable"/>
-    <w:sig w:usb0="20002A87" w:usb1="00000000" w:usb2="00000000" w:usb3="00000000" w:csb0="000001FF" w:csb1="00000000"/>
+    <w:sig w:usb0="20002A87" w:usb1="80000000" w:usb2="00000008" w:usb3="00000000" w:csb0="000001FF" w:csb1="00000000"/>
   </w:font>
   <w:font w:name="Courier New">
     <w:panose1 w:val="02070309020205020404"/>
@@ -5135,7 +6097,7 @@
     <w:charset w:val="00"/>
     <w:family w:val="swiss"/>
     <w:pitch w:val="variable"/>
-    <w:sig w:usb0="20002A87" w:usb1="00000000" w:usb2="00000000" w:usb3="00000000" w:csb0="000001FF" w:csb1="00000000"/>
+    <w:sig w:usb0="20002A87" w:usb1="80000000" w:usb2="00000008" w:usb3="00000000" w:csb0="000001FF" w:csb1="00000000"/>
   </w:font>
   <w:font w:name="Cambria">
     <w:panose1 w:val="02040503050406030204"/>
@@ -5165,6 +6127,7 @@
   </w:compat>
   <w:rsids>
     <w:rsidRoot w:val="00F136F0"/>
+    <w:rsid w:val="00C06FF0"/>
     <w:rsid w:val="00DF2F25"/>
     <w:rsid w:val="00F136F0"/>
   </w:rsids>
@@ -5347,6 +6310,7 @@
   <w:style w:type="paragraph" w:default="1" w:styleId="Normal">
     <w:name w:val="Normal"/>
     <w:qFormat/>
+    <w:rsid w:val="00C06FF0"/>
   </w:style>
   <w:style w:type="character" w:default="1" w:styleId="DefaultParagraphFont">
     <w:name w:val="Default Paragraph Font"/>

</xml_diff>